<commit_message>
added results to the final report
</commit_message>
<xml_diff>
--- a/חומר עזר לפרויקט/‏‏ספר פרויקט + מצגת/אלגוריתם לניהול נחיתות והמראות - HY - סופי!.docx
+++ b/חומר עזר לפרויקט/‏‏ספר פרויקט + מצגת/אלגוריתם לניהול נחיתות והמראות - HY - סופי!.docx
@@ -899,21 +899,7 @@
                 <w:rStyle w:val="Hyperlink"/>
                 <w:rtl/>
               </w:rPr>
-              <w:t>מ</w:t>
-            </w:r>
-            <w:r>
-              <w:rPr>
-                <w:rStyle w:val="Hyperlink"/>
-                <w:rtl/>
-              </w:rPr>
-              <w:t>ב</w:t>
-            </w:r>
-            <w:r>
-              <w:rPr>
-                <w:rStyle w:val="Hyperlink"/>
-                <w:rtl/>
-              </w:rPr>
-              <w:t>וא</w:t>
+              <w:t>מבוא</w:t>
             </w:r>
             <w:r>
               <w:rPr>
@@ -4525,43 +4511,7 @@
           <w:sz w:val="28"/>
           <w:szCs w:val="28"/>
         </w:rPr>
-        <w:t xml:space="preserve">The online algorithm receives an optimal program of airplane takeoffs and landings for the </w:t>
-      </w:r>
-      <w:proofErr w:type="gramStart"/>
-      <w:r>
-        <w:rPr>
-          <w:rFonts w:ascii="David" w:hAnsi="David" w:cs="David"/>
-          <w:sz w:val="28"/>
-          <w:szCs w:val="28"/>
-        </w:rPr>
-        <w:t>work day</w:t>
-      </w:r>
-      <w:proofErr w:type="gramEnd"/>
-      <w:r>
-        <w:rPr>
-          <w:rFonts w:ascii="David" w:hAnsi="David" w:cs="David"/>
-          <w:sz w:val="28"/>
-          <w:szCs w:val="28"/>
-        </w:rPr>
-        <w:t xml:space="preserve">, and during the day the algorithm will need to handle incidents and changes in real time. The </w:t>
-      </w:r>
-      <w:proofErr w:type="gramStart"/>
-      <w:r>
-        <w:rPr>
-          <w:rFonts w:ascii="David" w:hAnsi="David" w:cs="David"/>
-          <w:sz w:val="28"/>
-          <w:szCs w:val="28"/>
-        </w:rPr>
-        <w:t>main focus</w:t>
-      </w:r>
-      <w:proofErr w:type="gramEnd"/>
-      <w:r>
-        <w:rPr>
-          <w:rFonts w:ascii="David" w:hAnsi="David" w:cs="David"/>
-          <w:sz w:val="28"/>
-          <w:szCs w:val="28"/>
-        </w:rPr>
-        <w:t xml:space="preserve"> is to handle incidents and changes in real time with minimal deviation from the original program.</w:t>
+        <w:t>The online algorithm receives an optimal program of airplane takeoffs and landings for the work day, and during the day the algorithm will need to handle incidents and changes in real time. The main focus is to handle incidents and changes in real time with minimal deviation from the original program.</w:t>
       </w:r>
     </w:p>
     <w:p>
@@ -5105,7 +5055,6 @@
     <w:p>
       <w:pPr>
         <w:rPr>
-          <w:rFonts w:hint="cs"/>
           <w:rtl/>
         </w:rPr>
       </w:pPr>
@@ -5974,7 +5923,7 @@
           <w:rtl/>
         </w:rPr>
         <w:drawing>
-          <wp:anchor distT="0" distB="0" distL="114300" distR="114300" simplePos="0" relativeHeight="251645952" behindDoc="0" locked="0" layoutInCell="1" allowOverlap="1" wp14:anchorId="5007A16D" wp14:editId="298A4853">
+          <wp:anchor distT="0" distB="0" distL="114300" distR="114300" simplePos="0" relativeHeight="251644928" behindDoc="0" locked="0" layoutInCell="1" allowOverlap="1" wp14:anchorId="5007A16D" wp14:editId="67488342">
             <wp:simplePos x="0" y="0"/>
             <wp:positionH relativeFrom="margin">
               <wp:align>center</wp:align>
@@ -6040,7 +5989,7 @@
         <mc:AlternateContent>
           <mc:Choice Requires="wps">
             <w:drawing>
-              <wp:anchor distT="45720" distB="45720" distL="114300" distR="114300" simplePos="0" relativeHeight="251656192" behindDoc="0" locked="0" layoutInCell="1" allowOverlap="1" wp14:anchorId="0107384D" wp14:editId="39057331">
+              <wp:anchor distT="45720" distB="45720" distL="114300" distR="114300" simplePos="0" relativeHeight="251655168" behindDoc="0" locked="0" layoutInCell="1" allowOverlap="1" wp14:anchorId="0107384D" wp14:editId="63E05B8F">
                 <wp:simplePos x="0" y="0"/>
                 <wp:positionH relativeFrom="margin">
                   <wp:posOffset>1668780</wp:posOffset>
@@ -6141,7 +6090,7 @@
                 <v:stroke joinstyle="miter"/>
                 <v:path gradientshapeok="t" o:connecttype="rect"/>
               </v:shapetype>
-              <v:shape id="תיבת טקסט 2" o:spid="_x0000_s1026" type="#_x0000_t202" style="position:absolute;left:0;text-align:left;margin-left:131.4pt;margin-top:140.5pt;width:145.2pt;height:26.2pt;flip:x;z-index:251656192;visibility:visible;mso-wrap-style:square;mso-width-percent:0;mso-height-percent:0;mso-wrap-distance-left:9pt;mso-wrap-distance-top:3.6pt;mso-wrap-distance-right:9pt;mso-wrap-distance-bottom:3.6pt;mso-position-horizontal:absolute;mso-position-horizontal-relative:margin;mso-position-vertical:absolute;mso-position-vertical-relative:text;mso-width-percent:0;mso-height-percent:0;mso-width-relative:margin;mso-height-relative:margin;v-text-anchor:top" o:gfxdata="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" filled="f" stroked="f">
+              <v:shape id="תיבת טקסט 2" o:spid="_x0000_s1026" type="#_x0000_t202" style="position:absolute;left:0;text-align:left;margin-left:131.4pt;margin-top:140.5pt;width:145.2pt;height:26.2pt;flip:x;z-index:251655168;visibility:visible;mso-wrap-style:square;mso-width-percent:0;mso-height-percent:0;mso-wrap-distance-left:9pt;mso-wrap-distance-top:3.6pt;mso-wrap-distance-right:9pt;mso-wrap-distance-bottom:3.6pt;mso-position-horizontal:absolute;mso-position-horizontal-relative:margin;mso-position-vertical:absolute;mso-position-vertical-relative:text;mso-width-percent:0;mso-height-percent:0;mso-width-relative:margin;mso-height-relative:margin;v-text-anchor:top" o:gfxdata="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" filled="f" stroked="f">
                 <v:textbox>
                   <w:txbxContent>
                     <w:p>
@@ -6858,7 +6807,7 @@
         <mc:AlternateContent>
           <mc:Choice Requires="wpg">
             <w:drawing>
-              <wp:anchor distT="0" distB="0" distL="114300" distR="114300" simplePos="0" relativeHeight="251644928" behindDoc="0" locked="0" layoutInCell="1" allowOverlap="1" wp14:anchorId="077681FA" wp14:editId="2120ECE1">
+              <wp:anchor distT="0" distB="0" distL="114300" distR="114300" simplePos="0" relativeHeight="251643904" behindDoc="0" locked="0" layoutInCell="1" allowOverlap="1" wp14:anchorId="077681FA" wp14:editId="31255BF6">
                 <wp:simplePos x="0" y="0"/>
                 <wp:positionH relativeFrom="column">
                   <wp:posOffset>-444500</wp:posOffset>
@@ -7075,7 +7024,7 @@
           </mc:Choice>
           <mc:Fallback>
             <w:pict>
-              <v:group w14:anchorId="077681FA" id="קבוצה 35" o:spid="_x0000_s1027" style="position:absolute;left:0;text-align:left;margin-left:-35pt;margin-top:14.6pt;width:478.1pt;height:140pt;z-index:251644928;mso-width-relative:margin;mso-height-relative:margin" coordsize="59829,16344" o:gfxdata="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">
+              <v:group w14:anchorId="077681FA" id="קבוצה 35" o:spid="_x0000_s1027" style="position:absolute;left:0;text-align:left;margin-left:-35pt;margin-top:14.6pt;width:478.1pt;height:140pt;z-index:251643904;mso-width-relative:margin;mso-height-relative:margin" coordsize="59829,16344" o:gfxdata="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">
                 <v:shapetype id="_x0000_t75" coordsize="21600,21600" o:spt="75" o:preferrelative="t" path="m@4@5l@4@11@9@11@9@5xe" filled="f" stroked="f">
                   <v:stroke joinstyle="miter"/>
                   <v:formulas>
@@ -8188,7 +8137,7 @@
         <mc:AlternateContent>
           <mc:Choice Requires="wpg">
             <w:drawing>
-              <wp:anchor distT="0" distB="0" distL="114300" distR="114300" simplePos="0" relativeHeight="251687936" behindDoc="0" locked="0" layoutInCell="1" allowOverlap="1" wp14:anchorId="29CAB0FC" wp14:editId="072C318F">
+              <wp:anchor distT="0" distB="0" distL="114300" distR="114300" simplePos="0" relativeHeight="251686912" behindDoc="0" locked="0" layoutInCell="1" allowOverlap="1" wp14:anchorId="29CAB0FC" wp14:editId="0145AC23">
                 <wp:simplePos x="0" y="0"/>
                 <wp:positionH relativeFrom="margin">
                   <wp:align>center</wp:align>
@@ -8371,7 +8320,7 @@
           </mc:Choice>
           <mc:Fallback>
             <w:pict>
-              <v:group w14:anchorId="29CAB0FC" id="קבוצה 37" o:spid="_x0000_s1030" style="position:absolute;left:0;text-align:left;margin-left:0;margin-top:14.75pt;width:494.9pt;height:183.95pt;z-index:251687936;mso-position-horizontal:center;mso-position-horizontal-relative:margin" coordsize="62852,23364" o:gfxdata="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">
+              <v:group w14:anchorId="29CAB0FC" id="קבוצה 37" o:spid="_x0000_s1030" style="position:absolute;left:0;text-align:left;margin-left:0;margin-top:14.75pt;width:494.9pt;height:183.95pt;z-index:251686912;mso-position-horizontal:center;mso-position-horizontal-relative:margin" coordsize="62852,23364" o:gfxdata="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">
                 <v:shape id="תמונה 7" o:spid="_x0000_s1031" type="#_x0000_t75" style="position:absolute;width:62852;height:20002;visibility:visible;mso-wrap-style:square" o:gfxdata="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">
                   <v:imagedata r:id="rId12" o:title=""/>
                 </v:shape>
@@ -8573,7 +8522,7 @@
         <mc:AlternateContent>
           <mc:Choice Requires="wpg">
             <w:drawing>
-              <wp:anchor distT="0" distB="0" distL="114300" distR="114300" simplePos="0" relativeHeight="251691008" behindDoc="0" locked="0" layoutInCell="1" allowOverlap="1" wp14:anchorId="650FE024" wp14:editId="4575E8CE">
+              <wp:anchor distT="0" distB="0" distL="114300" distR="114300" simplePos="0" relativeHeight="251689984" behindDoc="0" locked="0" layoutInCell="1" allowOverlap="1" wp14:anchorId="650FE024" wp14:editId="68E95DEE">
                 <wp:simplePos x="0" y="0"/>
                 <wp:positionH relativeFrom="column">
                   <wp:posOffset>-317500</wp:posOffset>
@@ -8745,7 +8694,7 @@
           </mc:Choice>
           <mc:Fallback>
             <w:pict>
-              <v:group w14:anchorId="650FE024" id="קבוצה 40" o:spid="_x0000_s1033" style="position:absolute;left:0;text-align:left;margin-left:-25pt;margin-top:51.35pt;width:465.5pt;height:170.45pt;z-index:251691008" coordsize="59118,21647" o:gfxdata="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">
+              <v:group w14:anchorId="650FE024" id="קבוצה 40" o:spid="_x0000_s1033" style="position:absolute;left:0;text-align:left;margin-left:-25pt;margin-top:51.35pt;width:465.5pt;height:170.45pt;z-index:251689984" coordsize="59118,21647" o:gfxdata="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">
                 <v:shape id="תמונה 10" o:spid="_x0000_s1034" type="#_x0000_t75" style="position:absolute;width:59118;height:18859;visibility:visible;mso-wrap-style:square" o:gfxdata="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">
                   <v:imagedata r:id="rId14" o:title=""/>
                 </v:shape>
@@ -9696,7 +9645,7 @@
         <mc:AlternateContent>
           <mc:Choice Requires="wpg">
             <w:drawing>
-              <wp:anchor distT="0" distB="0" distL="114300" distR="114300" simplePos="0" relativeHeight="251694080" behindDoc="0" locked="0" layoutInCell="1" allowOverlap="1" wp14:anchorId="7FDAB119" wp14:editId="577106F8">
+              <wp:anchor distT="0" distB="0" distL="114300" distR="114300" simplePos="0" relativeHeight="251693056" behindDoc="0" locked="0" layoutInCell="1" allowOverlap="1" wp14:anchorId="7FDAB119" wp14:editId="5BC55B89">
                 <wp:simplePos x="0" y="0"/>
                 <wp:positionH relativeFrom="column">
                   <wp:posOffset>-38100</wp:posOffset>
@@ -9884,7 +9833,7 @@
           </mc:Choice>
           <mc:Fallback>
             <w:pict>
-              <v:group w14:anchorId="7FDAB119" id="קבוצה 42" o:spid="_x0000_s1036" style="position:absolute;left:0;text-align:left;margin-left:-3pt;margin-top:28pt;width:421.45pt;height:252.45pt;z-index:251694080" coordsize="53524,32061" o:gfxdata="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">
+              <v:group w14:anchorId="7FDAB119" id="קבוצה 42" o:spid="_x0000_s1036" style="position:absolute;left:0;text-align:left;margin-left:-3pt;margin-top:28pt;width:421.45pt;height:252.45pt;z-index:251693056" coordsize="53524,32061" o:gfxdata="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">
                 <v:shape id="תמונה 4" o:spid="_x0000_s1037" type="#_x0000_t75" style="position:absolute;left:12001;width:27299;height:31705;visibility:visible;mso-wrap-style:square" o:gfxdata="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">
                   <v:imagedata r:id="rId16" o:title=""/>
                 </v:shape>
@@ -10422,7 +10371,7 @@
         <mc:AlternateContent>
           <mc:Choice Requires="wpg">
             <w:drawing>
-              <wp:anchor distT="0" distB="0" distL="114300" distR="114300" simplePos="0" relativeHeight="251697152" behindDoc="0" locked="0" layoutInCell="1" allowOverlap="1" wp14:anchorId="751246AA" wp14:editId="262533A8">
+              <wp:anchor distT="0" distB="0" distL="114300" distR="114300" simplePos="0" relativeHeight="251696128" behindDoc="0" locked="0" layoutInCell="1" allowOverlap="1" wp14:anchorId="751246AA" wp14:editId="3D558789">
                 <wp:simplePos x="0" y="0"/>
                 <wp:positionH relativeFrom="column">
                   <wp:posOffset>-400050</wp:posOffset>
@@ -10608,7 +10557,7 @@
           </mc:Choice>
           <mc:Fallback>
             <w:pict>
-              <v:group w14:anchorId="751246AA" id="קבוצה 44" o:spid="_x0000_s1039" style="position:absolute;left:0;text-align:left;margin-left:-31.5pt;margin-top:36pt;width:478.65pt;height:217.45pt;z-index:251697152" coordsize="60788,27616" o:gfxdata="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">
+              <v:group w14:anchorId="751246AA" id="קבוצה 44" o:spid="_x0000_s1039" style="position:absolute;left:0;text-align:left;margin-left:-31.5pt;margin-top:36pt;width:478.65pt;height:217.45pt;z-index:251696128" coordsize="60788,27616" o:gfxdata="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">
                 <v:shape id="תמונה 6" o:spid="_x0000_s1040" type="#_x0000_t75" style="position:absolute;width:60788;height:26955;visibility:visible;mso-wrap-style:square" o:gfxdata="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">
                   <v:imagedata r:id="rId18" o:title=""/>
                 </v:shape>
@@ -12068,7 +12017,7 @@
         <mc:AlternateContent>
           <mc:Choice Requires="wpg">
             <w:drawing>
-              <wp:anchor distT="0" distB="0" distL="114300" distR="114300" simplePos="0" relativeHeight="251654144" behindDoc="0" locked="0" layoutInCell="1" allowOverlap="1" wp14:anchorId="144B735F" wp14:editId="7C3B8C85">
+              <wp:anchor distT="0" distB="0" distL="114300" distR="114300" simplePos="0" relativeHeight="251653120" behindDoc="0" locked="0" layoutInCell="1" allowOverlap="1" wp14:anchorId="144B735F" wp14:editId="153D7AC6">
                 <wp:simplePos x="0" y="0"/>
                 <wp:positionH relativeFrom="column">
                   <wp:posOffset>-311150</wp:posOffset>
@@ -12253,7 +12202,7 @@
           </mc:Choice>
           <mc:Fallback>
             <w:pict>
-              <v:group w14:anchorId="144B735F" id="קבוצה 45" o:spid="_x0000_s1042" style="position:absolute;left:0;text-align:left;margin-left:-24.5pt;margin-top:49.75pt;width:439.8pt;height:234.2pt;z-index:251654144" coordsize="55854,29743" o:gfxdata="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">
+              <v:group w14:anchorId="144B735F" id="קבוצה 45" o:spid="_x0000_s1042" style="position:absolute;left:0;text-align:left;margin-left:-24.5pt;margin-top:49.75pt;width:439.8pt;height:234.2pt;z-index:251653120" coordsize="55854,29743" o:gfxdata="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">
                 <v:shape id="תמונה 4" o:spid="_x0000_s1043" type="#_x0000_t75" style="position:absolute;width:55854;height:26670;visibility:visible;mso-wrap-style:square" o:gfxdata="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">
                   <v:imagedata r:id="rId20" o:title=""/>
                 </v:shape>
@@ -13039,7 +12988,7 @@
         <mc:AlternateContent>
           <mc:Choice Requires="wpg">
             <w:drawing>
-              <wp:anchor distT="0" distB="0" distL="114300" distR="114300" simplePos="0" relativeHeight="251660288" behindDoc="0" locked="0" layoutInCell="1" allowOverlap="1" wp14:anchorId="3AF54C47" wp14:editId="138AB804">
+              <wp:anchor distT="0" distB="0" distL="114300" distR="114300" simplePos="0" relativeHeight="251659264" behindDoc="0" locked="0" layoutInCell="1" allowOverlap="1" wp14:anchorId="3AF54C47" wp14:editId="729BB5E6">
                 <wp:simplePos x="0" y="0"/>
                 <wp:positionH relativeFrom="column">
                   <wp:posOffset>-463550</wp:posOffset>
@@ -13205,7 +13154,7 @@
           </mc:Choice>
           <mc:Fallback>
             <w:pict>
-              <v:group w14:anchorId="3AF54C47" id="קבוצה 46" o:spid="_x0000_s1045" style="position:absolute;left:0;text-align:left;margin-left:-36.5pt;margin-top:19.6pt;width:451.95pt;height:216.2pt;z-index:251660288" coordsize="57397,27457" o:gfxdata="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">
+              <v:group w14:anchorId="3AF54C47" id="קבוצה 46" o:spid="_x0000_s1045" style="position:absolute;left:0;text-align:left;margin-left:-36.5pt;margin-top:19.6pt;width:451.95pt;height:216.2pt;z-index:251659264" coordsize="57397,27457" o:gfxdata="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">
                 <v:shape id="תמונה 9" o:spid="_x0000_s1046" type="#_x0000_t75" alt="תמונה שמכילה טקסט, מחשב, אלקטרוניקה, לוח מקשים&#10;&#10;התיאור נוצר באופן אוטומטי" style="position:absolute;width:57397;height:23622;visibility:visible;mso-wrap-style:square" o:gfxdata="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">
                   <v:imagedata r:id="rId22" o:title="תמונה שמכילה טקסט, מחשב, אלקטרוניקה, לוח מקשים&#10;&#10;התיאור נוצר באופן אוטומטי"/>
                 </v:shape>
@@ -13444,7 +13393,7 @@
         <mc:AlternateContent>
           <mc:Choice Requires="wpg">
             <w:drawing>
-              <wp:anchor distT="0" distB="0" distL="114300" distR="114300" simplePos="0" relativeHeight="251664384" behindDoc="0" locked="0" layoutInCell="1" allowOverlap="1" wp14:anchorId="1D56417D" wp14:editId="4BC221EE">
+              <wp:anchor distT="0" distB="0" distL="114300" distR="114300" simplePos="0" relativeHeight="251663360" behindDoc="0" locked="0" layoutInCell="1" allowOverlap="1" wp14:anchorId="1D56417D" wp14:editId="5A9E2CB1">
                 <wp:simplePos x="0" y="0"/>
                 <wp:positionH relativeFrom="column">
                   <wp:posOffset>1155700</wp:posOffset>
@@ -13621,7 +13570,7 @@
           </mc:Choice>
           <mc:Fallback>
             <w:pict>
-              <v:group w14:anchorId="1D56417D" id="קבוצה 47" o:spid="_x0000_s1048" style="position:absolute;left:0;text-align:left;margin-left:91pt;margin-top:24.85pt;width:219.3pt;height:348.6pt;z-index:251664384" coordsize="27851,44272" o:gfxdata="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">
+              <v:group w14:anchorId="1D56417D" id="קבוצה 47" o:spid="_x0000_s1048" style="position:absolute;left:0;text-align:left;margin-left:91pt;margin-top:24.85pt;width:219.3pt;height:348.6pt;z-index:251663360" coordsize="27851,44272" o:gfxdata="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">
                 <v:shape id="תמונה 6" o:spid="_x0000_s1049" type="#_x0000_t75" style="position:absolute;left:3365;width:21717;height:40633;visibility:visible;mso-wrap-style:square" o:gfxdata="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">
                   <v:imagedata r:id="rId24" o:title=""/>
                 </v:shape>
@@ -14465,7 +14414,7 @@
         <mc:AlternateContent>
           <mc:Choice Requires="wpg">
             <w:drawing>
-              <wp:anchor distT="0" distB="0" distL="114300" distR="114300" simplePos="0" relativeHeight="251668480" behindDoc="0" locked="0" layoutInCell="1" allowOverlap="1" wp14:anchorId="61237177" wp14:editId="719C954E">
+              <wp:anchor distT="0" distB="0" distL="114300" distR="114300" simplePos="0" relativeHeight="251667456" behindDoc="0" locked="0" layoutInCell="1" allowOverlap="1" wp14:anchorId="61237177" wp14:editId="01257120">
                 <wp:simplePos x="0" y="0"/>
                 <wp:positionH relativeFrom="margin">
                   <wp:align>right</wp:align>
@@ -14630,7 +14579,7 @@
           </mc:Choice>
           <mc:Fallback>
             <w:pict>
-              <v:group w14:anchorId="61237177" id="קבוצה 21" o:spid="_x0000_s1051" style="position:absolute;left:0;text-align:left;margin-left:391.7pt;margin-top:115.05pt;width:442.9pt;height:148.6pt;z-index:251668480;mso-position-horizontal:right;mso-position-horizontal-relative:margin" coordsize="56248,18872" o:gfxdata="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">
+              <v:group w14:anchorId="61237177" id="קבוצה 21" o:spid="_x0000_s1051" style="position:absolute;left:0;text-align:left;margin-left:391.7pt;margin-top:115.05pt;width:442.9pt;height:148.6pt;z-index:251667456;mso-position-horizontal:right;mso-position-horizontal-relative:margin" coordsize="56248,18872" o:gfxdata="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">
                 <v:shape id="תמונה 4" o:spid="_x0000_s1052" type="#_x0000_t75" style="position:absolute;width:56248;height:17018;visibility:visible;mso-wrap-style:square" o:gfxdata="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">
                   <v:imagedata r:id="rId26" o:title=""/>
                 </v:shape>
@@ -15888,7 +15837,7 @@
         <mc:AlternateContent>
           <mc:Choice Requires="wpg">
             <w:drawing>
-              <wp:anchor distT="0" distB="0" distL="114300" distR="114300" simplePos="0" relativeHeight="251670528" behindDoc="0" locked="0" layoutInCell="1" allowOverlap="1" wp14:anchorId="27F8BA9D" wp14:editId="1F18B61E">
+              <wp:anchor distT="0" distB="0" distL="114300" distR="114300" simplePos="0" relativeHeight="251669504" behindDoc="0" locked="0" layoutInCell="1" allowOverlap="1" wp14:anchorId="27F8BA9D" wp14:editId="14717E8B">
                 <wp:simplePos x="0" y="0"/>
                 <wp:positionH relativeFrom="column">
                   <wp:posOffset>361950</wp:posOffset>
@@ -16053,7 +16002,7 @@
           </mc:Choice>
           <mc:Fallback>
             <w:pict>
-              <v:group w14:anchorId="27F8BA9D" id="קבוצה 25" o:spid="_x0000_s1054" style="position:absolute;left:0;text-align:left;margin-left:28.5pt;margin-top:20.15pt;width:349.3pt;height:175.1pt;z-index:251670528" coordsize="44361,22237" o:gfxdata="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">
+              <v:group w14:anchorId="27F8BA9D" id="קבוצה 25" o:spid="_x0000_s1054" style="position:absolute;left:0;text-align:left;margin-left:28.5pt;margin-top:20.15pt;width:349.3pt;height:175.1pt;z-index:251669504" coordsize="44361,22237" o:gfxdata="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">
                 <v:shape id="תמונה 9" o:spid="_x0000_s1055" type="#_x0000_t75" style="position:absolute;width:44361;height:22098;visibility:visible;mso-wrap-style:square" o:gfxdata="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">
                   <v:imagedata r:id="rId28" o:title=""/>
                 </v:shape>
@@ -16752,7 +16701,7 @@
         <mc:AlternateContent>
           <mc:Choice Requires="wpg">
             <w:drawing>
-              <wp:anchor distT="0" distB="0" distL="114300" distR="114300" simplePos="0" relativeHeight="251674624" behindDoc="0" locked="0" layoutInCell="1" allowOverlap="1" wp14:anchorId="6B872E60" wp14:editId="120F5C37">
+              <wp:anchor distT="0" distB="0" distL="114300" distR="114300" simplePos="0" relativeHeight="251673600" behindDoc="0" locked="0" layoutInCell="1" allowOverlap="1" wp14:anchorId="6B872E60" wp14:editId="61104A86">
                 <wp:simplePos x="0" y="0"/>
                 <wp:positionH relativeFrom="column">
                   <wp:posOffset>1136650</wp:posOffset>
@@ -16901,7 +16850,7 @@
           </mc:Choice>
           <mc:Fallback>
             <w:pict>
-              <v:group w14:anchorId="6B872E60" id="קבוצה 28" o:spid="_x0000_s1057" style="position:absolute;left:0;text-align:left;margin-left:89.5pt;margin-top:31.55pt;width:241.5pt;height:83.1pt;z-index:251674624" coordsize="30670,10553" o:gfxdata="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">
+              <v:group w14:anchorId="6B872E60" id="קבוצה 28" o:spid="_x0000_s1057" style="position:absolute;left:0;text-align:left;margin-left:89.5pt;margin-top:31.55pt;width:241.5pt;height:83.1pt;z-index:251673600" coordsize="30670,10553" o:gfxdata="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">
                 <v:shape id="תמונה 26" o:spid="_x0000_s1058" type="#_x0000_t75" alt="תמונה שמכילה שולחן&#10;&#10;התיאור נוצר באופן אוטומטי" style="position:absolute;width:30670;height:8070;visibility:visible;mso-wrap-style:square" o:gfxdata="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">
                   <v:imagedata r:id="rId30" o:title="תמונה שמכילה שולחן&#10;&#10;התיאור נוצר באופן אוטומטי"/>
                 </v:shape>
@@ -17690,7 +17639,7 @@
         <mc:AlternateContent>
           <mc:Choice Requires="wpg">
             <w:drawing>
-              <wp:anchor distT="0" distB="0" distL="114300" distR="114300" simplePos="0" relativeHeight="251679744" behindDoc="0" locked="0" layoutInCell="1" allowOverlap="1" wp14:anchorId="53AF8634" wp14:editId="7251701C">
+              <wp:anchor distT="0" distB="0" distL="114300" distR="114300" simplePos="0" relativeHeight="251678720" behindDoc="0" locked="0" layoutInCell="1" allowOverlap="1" wp14:anchorId="53AF8634" wp14:editId="4907EC94">
                 <wp:simplePos x="0" y="0"/>
                 <wp:positionH relativeFrom="margin">
                   <wp:align>center</wp:align>
@@ -17839,7 +17788,7 @@
           </mc:Choice>
           <mc:Fallback>
             <w:pict>
-              <v:group w14:anchorId="53AF8634" id="קבוצה 31" o:spid="_x0000_s1060" style="position:absolute;left:0;text-align:left;margin-left:0;margin-top:24.4pt;width:236.75pt;height:81.1pt;z-index:251679744;mso-position-horizontal:center;mso-position-horizontal-relative:margin" coordsize="30067,10299" o:gfxdata="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">
+              <v:group w14:anchorId="53AF8634" id="קבוצה 31" o:spid="_x0000_s1060" style="position:absolute;left:0;text-align:left;margin-left:0;margin-top:24.4pt;width:236.75pt;height:81.1pt;z-index:251678720;mso-position-horizontal:center;mso-position-horizontal-relative:margin" coordsize="30067,10299" o:gfxdata="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">
                 <v:shape id="תמונה 29" o:spid="_x0000_s1061" type="#_x0000_t75" alt="תמונה שמכילה שולחן&#10;&#10;התיאור נוצר באופן אוטומטי" style="position:absolute;width:30067;height:7747;visibility:visible;mso-wrap-style:square" o:gfxdata="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">
                   <v:imagedata r:id="rId32" o:title="תמונה שמכילה שולחן&#10;&#10;התיאור נוצר באופן אוטומטי"/>
                 </v:shape>
@@ -18981,7 +18930,7 @@
         <mc:AlternateContent>
           <mc:Choice Requires="wpg">
             <w:drawing>
-              <wp:anchor distT="0" distB="0" distL="114300" distR="114300" simplePos="0" relativeHeight="251683840" behindDoc="0" locked="0" layoutInCell="1" allowOverlap="1" wp14:anchorId="586238E0" wp14:editId="3946E2F9">
+              <wp:anchor distT="0" distB="0" distL="114300" distR="114300" simplePos="0" relativeHeight="251682816" behindDoc="0" locked="0" layoutInCell="1" allowOverlap="1" wp14:anchorId="586238E0" wp14:editId="500BCF85">
                 <wp:simplePos x="0" y="0"/>
                 <wp:positionH relativeFrom="margin">
                   <wp:align>center</wp:align>
@@ -19136,7 +19085,7 @@
           </mc:Choice>
           <mc:Fallback>
             <w:pict>
-              <v:group w14:anchorId="586238E0" id="קבוצה 34" o:spid="_x0000_s1063" style="position:absolute;left:0;text-align:left;margin-left:0;margin-top:17.85pt;width:333pt;height:147.1pt;z-index:251683840;mso-position-horizontal:center;mso-position-horizontal-relative:margin" coordsize="42291,18681" o:gfxdata="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">
+              <v:group w14:anchorId="586238E0" id="קבוצה 34" o:spid="_x0000_s1063" style="position:absolute;left:0;text-align:left;margin-left:0;margin-top:17.85pt;width:333pt;height:147.1pt;z-index:251682816;mso-position-horizontal:center;mso-position-horizontal-relative:margin" coordsize="42291,18681" o:gfxdata="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">
                 <v:shape id="תמונה 3" o:spid="_x0000_s1064" type="#_x0000_t75" style="position:absolute;width:42291;height:15005;visibility:visible;mso-wrap-style:square" o:gfxdata="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">
                   <v:imagedata r:id="rId34" o:title=""/>
                 </v:shape>
@@ -22625,121 +22574,443 @@
     </w:p>
     <w:p>
       <w:pPr>
-        <w:rPr>
-          <w:rtl/>
-        </w:rPr>
-      </w:pPr>
-      <w:r>
-        <w:rPr>
-          <w:rFonts w:hint="cs"/>
-          <w:rtl/>
-        </w:rPr>
-        <w:t xml:space="preserve">הבדיקה הראשונה שביצענו הייתה האם </w:t>
-      </w:r>
-      <w:proofErr w:type="spellStart"/>
-      <w:r>
-        <w:rPr>
-          <w:rFonts w:hint="cs"/>
-          <w:rtl/>
-        </w:rPr>
-        <w:t>התכנית</w:t>
-      </w:r>
-      <w:proofErr w:type="spellEnd"/>
-      <w:r>
-        <w:rPr>
-          <w:rFonts w:hint="cs"/>
-          <w:rtl/>
-        </w:rPr>
-        <w:t xml:space="preserve"> שלנו מריצה באופן </w:t>
-      </w:r>
-      <w:proofErr w:type="spellStart"/>
-      <w:r>
-        <w:rPr>
-          <w:rFonts w:hint="cs"/>
-          <w:rtl/>
-        </w:rPr>
-        <w:t>מדוייק</w:t>
-      </w:r>
-      <w:proofErr w:type="spellEnd"/>
-      <w:r>
-        <w:rPr>
-          <w:rFonts w:hint="cs"/>
+        <w:spacing w:line="360" w:lineRule="auto"/>
+        <w:rPr>
+          <w:rFonts w:ascii="David" w:hAnsi="David" w:cs="David"/>
+          <w:sz w:val="28"/>
+          <w:szCs w:val="28"/>
+          <w:rtl/>
+        </w:rPr>
+      </w:pPr>
+      <w:r>
+        <w:rPr>
+          <w:rFonts w:ascii="David" w:hAnsi="David" w:cs="David" w:hint="cs"/>
+          <w:sz w:val="28"/>
+          <w:szCs w:val="28"/>
+          <w:rtl/>
+        </w:rPr>
+        <w:t>במהלך בדיקת האלגוריתם ה-</w:t>
+      </w:r>
+      <w:r>
+        <w:rPr>
+          <w:rFonts w:ascii="David" w:hAnsi="David" w:cs="David"/>
+          <w:sz w:val="28"/>
+          <w:szCs w:val="28"/>
+        </w:rPr>
+        <w:t>online</w:t>
+      </w:r>
+      <w:r>
+        <w:rPr>
+          <w:rFonts w:ascii="David" w:hAnsi="David" w:cs="David" w:hint="cs"/>
+          <w:sz w:val="28"/>
+          <w:szCs w:val="28"/>
+          <w:rtl/>
+        </w:rPr>
+        <w:t xml:space="preserve"> ביצענו מספר תרחישים:</w:t>
+      </w:r>
+    </w:p>
+    <w:p>
+      <w:pPr>
+        <w:pStyle w:val="a7"/>
+        <w:numPr>
+          <w:ilvl w:val="0"/>
+          <w:numId w:val="22"/>
+        </w:numPr>
+        <w:spacing w:line="360" w:lineRule="auto"/>
+        <w:rPr>
+          <w:rFonts w:ascii="David" w:hAnsi="David" w:cs="David"/>
+          <w:sz w:val="28"/>
+          <w:szCs w:val="28"/>
+        </w:rPr>
+      </w:pPr>
+      <w:r>
+        <w:rPr>
+          <w:rFonts w:ascii="David" w:hAnsi="David" w:cs="David" w:hint="cs"/>
+          <w:sz w:val="28"/>
+          <w:szCs w:val="28"/>
+          <w:rtl/>
+        </w:rPr>
+        <w:t xml:space="preserve">מודול ההפרעות כבוי </w:t>
+      </w:r>
+      <w:r>
+        <w:rPr>
+          <w:rFonts w:ascii="David" w:hAnsi="David" w:cs="David"/>
+          <w:sz w:val="28"/>
+          <w:szCs w:val="28"/>
+          <w:rtl/>
+        </w:rPr>
+        <w:t>–</w:t>
+      </w:r>
+      <w:r>
+        <w:rPr>
+          <w:rFonts w:ascii="David" w:hAnsi="David" w:cs="David" w:hint="cs"/>
+          <w:sz w:val="28"/>
+          <w:szCs w:val="28"/>
+          <w:rtl/>
+        </w:rPr>
+        <w:t xml:space="preserve"> בדיקה שאלגוריתם ה-</w:t>
+      </w:r>
+      <w:r>
+        <w:rPr>
+          <w:rFonts w:ascii="David" w:hAnsi="David" w:cs="David"/>
+          <w:sz w:val="28"/>
+          <w:szCs w:val="28"/>
+        </w:rPr>
+        <w:t>online</w:t>
+      </w:r>
+      <w:r>
+        <w:rPr>
+          <w:rFonts w:ascii="David" w:hAnsi="David" w:cs="David" w:hint="cs"/>
+          <w:sz w:val="28"/>
+          <w:szCs w:val="28"/>
+          <w:rtl/>
+        </w:rPr>
+        <w:t xml:space="preserve"> מריץ באופ</w:t>
+      </w:r>
+      <w:r>
+        <w:rPr>
+          <w:rFonts w:ascii="David" w:hAnsi="David" w:cs="David" w:hint="cs"/>
+          <w:sz w:val="28"/>
+          <w:szCs w:val="28"/>
+          <w:rtl/>
+        </w:rPr>
+        <w:t xml:space="preserve">ן מדויק </w:t>
+      </w:r>
+      <w:r>
+        <w:rPr>
+          <w:rFonts w:ascii="David" w:hAnsi="David" w:cs="David" w:hint="cs"/>
+          <w:sz w:val="28"/>
+          <w:szCs w:val="28"/>
+          <w:rtl/>
+        </w:rPr>
+        <w:t>את ה</w:t>
+      </w:r>
+      <w:r>
+        <w:rPr>
+          <w:rFonts w:ascii="David" w:hAnsi="David" w:cs="David" w:hint="cs"/>
+          <w:sz w:val="28"/>
+          <w:szCs w:val="28"/>
+          <w:rtl/>
+        </w:rPr>
+        <w:t>ת</w:t>
+      </w:r>
+      <w:r>
+        <w:rPr>
+          <w:rFonts w:ascii="David" w:hAnsi="David" w:cs="David" w:hint="cs"/>
+          <w:sz w:val="28"/>
+          <w:szCs w:val="28"/>
+          <w:rtl/>
+        </w:rPr>
+        <w:t>ו</w:t>
+      </w:r>
+      <w:r>
+        <w:rPr>
+          <w:rFonts w:ascii="David" w:hAnsi="David" w:cs="David" w:hint="cs"/>
+          <w:sz w:val="28"/>
+          <w:szCs w:val="28"/>
+          <w:rtl/>
+        </w:rPr>
+        <w:t>כנית</w:t>
+      </w:r>
+      <w:r>
+        <w:rPr>
+          <w:rFonts w:ascii="David" w:hAnsi="David" w:cs="David" w:hint="cs"/>
+          <w:sz w:val="28"/>
+          <w:szCs w:val="28"/>
+          <w:rtl/>
+        </w:rPr>
+        <w:t xml:space="preserve"> המתקבלת </w:t>
+      </w:r>
+      <w:r>
+        <w:rPr>
+          <w:rFonts w:ascii="David" w:hAnsi="David" w:cs="David" w:hint="cs"/>
+          <w:sz w:val="28"/>
+          <w:szCs w:val="28"/>
+          <w:rtl/>
+        </w:rPr>
+        <w:t>מאלגוריתם ה</w:t>
+      </w:r>
+      <w:r>
+        <w:rPr>
+          <w:rFonts w:ascii="David" w:hAnsi="David" w:cs="David" w:hint="cs"/>
+          <w:sz w:val="28"/>
+          <w:szCs w:val="28"/>
+          <w:rtl/>
+        </w:rPr>
+        <w:t>-</w:t>
+      </w:r>
+      <w:r>
+        <w:rPr>
+          <w:rFonts w:ascii="David" w:hAnsi="David" w:cs="David"/>
+          <w:sz w:val="28"/>
+          <w:szCs w:val="28"/>
+        </w:rPr>
+        <w:t>offline</w:t>
+      </w:r>
+      <w:r>
+        <w:rPr>
+          <w:rFonts w:ascii="David" w:hAnsi="David" w:cs="David" w:hint="cs"/>
+          <w:sz w:val="28"/>
+          <w:szCs w:val="28"/>
+          <w:rtl/>
+        </w:rPr>
+        <w:t>.</w:t>
+      </w:r>
+    </w:p>
+    <w:p>
+      <w:pPr>
+        <w:pStyle w:val="a7"/>
+        <w:numPr>
+          <w:ilvl w:val="0"/>
+          <w:numId w:val="22"/>
+        </w:numPr>
+        <w:spacing w:line="360" w:lineRule="auto"/>
+        <w:rPr>
+          <w:rFonts w:ascii="David" w:hAnsi="David" w:cs="David"/>
+          <w:sz w:val="28"/>
+          <w:szCs w:val="28"/>
+        </w:rPr>
+      </w:pPr>
+      <w:r>
+        <w:rPr>
+          <w:rFonts w:ascii="David" w:hAnsi="David" w:cs="David" w:hint="cs"/>
+          <w:sz w:val="28"/>
+          <w:szCs w:val="28"/>
+          <w:rtl/>
+        </w:rPr>
+        <w:t xml:space="preserve">מודול ההפרעות דלוק </w:t>
+      </w:r>
+      <w:r>
+        <w:rPr>
+          <w:rFonts w:ascii="David" w:hAnsi="David" w:cs="David"/>
+          <w:sz w:val="28"/>
+          <w:szCs w:val="28"/>
+          <w:rtl/>
+        </w:rPr>
+        <w:t>–</w:t>
+      </w:r>
+      <w:r>
+        <w:rPr>
+          <w:rFonts w:ascii="David" w:hAnsi="David" w:cs="David" w:hint="cs"/>
+          <w:sz w:val="28"/>
+          <w:szCs w:val="28"/>
           <w:rtl/>
         </w:rPr>
         <w:t xml:space="preserve"> </w:t>
       </w:r>
       <w:r>
         <w:rPr>
-          <w:rFonts w:hint="cs"/>
-          <w:rtl/>
-        </w:rPr>
-        <w:t xml:space="preserve">את </w:t>
-      </w:r>
-      <w:proofErr w:type="spellStart"/>
-      <w:r>
-        <w:rPr>
-          <w:rFonts w:hint="cs"/>
-          <w:rtl/>
-        </w:rPr>
-        <w:t>ה</w:t>
-      </w:r>
-      <w:r>
-        <w:rPr>
-          <w:rFonts w:hint="cs"/>
-          <w:rtl/>
-        </w:rPr>
-        <w:t>תכנית</w:t>
-      </w:r>
-      <w:proofErr w:type="spellEnd"/>
-      <w:r>
-        <w:rPr>
-          <w:rFonts w:hint="cs"/>
-          <w:rtl/>
-        </w:rPr>
-        <w:t xml:space="preserve"> המתקבלת </w:t>
-      </w:r>
-      <w:r>
-        <w:rPr>
-          <w:rFonts w:hint="cs"/>
-          <w:rtl/>
-        </w:rPr>
-        <w:t xml:space="preserve">מאלגוריתם </w:t>
-      </w:r>
-      <w:proofErr w:type="spellStart"/>
-      <w:r>
-        <w:rPr>
-          <w:rFonts w:hint="cs"/>
-          <w:rtl/>
-        </w:rPr>
-        <w:t>האופליין</w:t>
-      </w:r>
-      <w:proofErr w:type="spellEnd"/>
-      <w:r>
-        <w:rPr>
-          <w:rFonts w:hint="cs"/>
-          <w:rtl/>
-        </w:rPr>
-        <w:t xml:space="preserve"> כאשר מודול ההפרעות כבוי</w:t>
-      </w:r>
-      <w:r>
-        <w:rPr>
-          <w:rFonts w:hint="cs"/>
+          <w:rFonts w:ascii="David" w:hAnsi="David" w:cs="David" w:hint="cs"/>
+          <w:sz w:val="28"/>
+          <w:szCs w:val="28"/>
+          <w:rtl/>
+        </w:rPr>
+        <w:t xml:space="preserve"> </w:t>
+      </w:r>
+      <w:r>
+        <w:rPr>
+          <w:rFonts w:ascii="David" w:hAnsi="David" w:cs="David" w:hint="cs"/>
+          <w:sz w:val="28"/>
+          <w:szCs w:val="28"/>
+          <w:rtl/>
+        </w:rPr>
+        <w:t>אלגוריתם ה-</w:t>
+      </w:r>
+      <w:r>
+        <w:rPr>
+          <w:rFonts w:ascii="David" w:hAnsi="David" w:cs="David"/>
+          <w:sz w:val="28"/>
+          <w:szCs w:val="28"/>
+        </w:rPr>
+        <w:t>online</w:t>
+      </w:r>
+      <w:r>
+        <w:rPr>
+          <w:rFonts w:ascii="David" w:hAnsi="David" w:cs="David" w:hint="cs"/>
+          <w:sz w:val="28"/>
+          <w:szCs w:val="28"/>
+          <w:rtl/>
+        </w:rPr>
+        <w:t xml:space="preserve"> </w:t>
+      </w:r>
+      <w:r>
+        <w:rPr>
+          <w:rFonts w:ascii="David" w:hAnsi="David" w:cs="David" w:hint="cs"/>
+          <w:sz w:val="28"/>
+          <w:szCs w:val="28"/>
+          <w:rtl/>
+        </w:rPr>
+        <w:t xml:space="preserve">מריץ את התוכנית </w:t>
+      </w:r>
+      <w:r>
+        <w:rPr>
+          <w:rFonts w:ascii="David" w:hAnsi="David" w:cs="David" w:hint="cs"/>
+          <w:sz w:val="28"/>
+          <w:szCs w:val="28"/>
+          <w:rtl/>
+        </w:rPr>
+        <w:t>עם תיקונים לוקאליים</w:t>
+      </w:r>
+      <w:r>
+        <w:rPr>
+          <w:rFonts w:ascii="David" w:hAnsi="David" w:cs="David" w:hint="cs"/>
+          <w:sz w:val="28"/>
+          <w:szCs w:val="28"/>
+          <w:rtl/>
+        </w:rPr>
+        <w:t xml:space="preserve"> </w:t>
+      </w:r>
+      <w:r>
+        <w:rPr>
+          <w:rFonts w:ascii="David" w:hAnsi="David" w:cs="David" w:hint="cs"/>
+          <w:sz w:val="28"/>
+          <w:szCs w:val="28"/>
+          <w:rtl/>
+        </w:rPr>
+        <w:t>ללא תכנון מחדש</w:t>
+      </w:r>
+      <w:r>
+        <w:rPr>
+          <w:rFonts w:ascii="David" w:hAnsi="David" w:cs="David" w:hint="cs"/>
+          <w:sz w:val="28"/>
+          <w:szCs w:val="28"/>
+          <w:rtl/>
+        </w:rPr>
+        <w:t xml:space="preserve"> בהתאם להפרעות המתקבלות.</w:t>
+      </w:r>
+    </w:p>
+    <w:p>
+      <w:pPr>
+        <w:pStyle w:val="a7"/>
+        <w:numPr>
+          <w:ilvl w:val="0"/>
+          <w:numId w:val="22"/>
+        </w:numPr>
+        <w:spacing w:line="360" w:lineRule="auto"/>
+        <w:rPr>
+          <w:rFonts w:ascii="David" w:hAnsi="David" w:cs="David"/>
+          <w:sz w:val="28"/>
+          <w:szCs w:val="28"/>
+        </w:rPr>
+      </w:pPr>
+      <w:r>
+        <w:rPr>
+          <w:rFonts w:ascii="David" w:hAnsi="David" w:cs="David" w:hint="cs"/>
+          <w:sz w:val="28"/>
+          <w:szCs w:val="28"/>
+          <w:rtl/>
+        </w:rPr>
+        <w:t xml:space="preserve">מודול ההפרעות דלוק </w:t>
+      </w:r>
+      <w:r>
+        <w:rPr>
+          <w:rFonts w:ascii="David" w:hAnsi="David" w:cs="David"/>
+          <w:sz w:val="28"/>
+          <w:szCs w:val="28"/>
+          <w:rtl/>
+        </w:rPr>
+        <w:t>–</w:t>
+      </w:r>
+      <w:r>
+        <w:rPr>
+          <w:rFonts w:ascii="David" w:hAnsi="David" w:cs="David" w:hint="cs"/>
+          <w:sz w:val="28"/>
+          <w:szCs w:val="28"/>
+          <w:rtl/>
+        </w:rPr>
+        <w:t xml:space="preserve"> </w:t>
+      </w:r>
+      <w:r>
+        <w:rPr>
+          <w:rFonts w:ascii="David" w:hAnsi="David" w:cs="David" w:hint="cs"/>
+          <w:sz w:val="28"/>
+          <w:szCs w:val="28"/>
+          <w:rtl/>
+        </w:rPr>
+        <w:t>אלגוריתם ה-</w:t>
+      </w:r>
+      <w:r>
+        <w:rPr>
+          <w:rFonts w:ascii="David" w:hAnsi="David" w:cs="David"/>
+          <w:sz w:val="28"/>
+          <w:szCs w:val="28"/>
+        </w:rPr>
+        <w:t>online</w:t>
+      </w:r>
+      <w:r>
+        <w:rPr>
+          <w:rFonts w:ascii="David" w:hAnsi="David" w:cs="David" w:hint="cs"/>
+          <w:sz w:val="28"/>
+          <w:szCs w:val="28"/>
+          <w:rtl/>
+        </w:rPr>
+        <w:t xml:space="preserve"> </w:t>
+      </w:r>
+      <w:r>
+        <w:rPr>
+          <w:rFonts w:ascii="David" w:hAnsi="David" w:cs="David" w:hint="cs"/>
+          <w:sz w:val="28"/>
+          <w:szCs w:val="28"/>
+          <w:rtl/>
+        </w:rPr>
+        <w:t>מקבל הפרעה שגורמת לתכ</w:t>
+      </w:r>
+      <w:r>
+        <w:rPr>
+          <w:rFonts w:ascii="David" w:hAnsi="David" w:cs="David" w:hint="cs"/>
+          <w:sz w:val="28"/>
+          <w:szCs w:val="28"/>
+          <w:rtl/>
+        </w:rPr>
+        <w:t>נון מחדש</w:t>
+      </w:r>
+      <w:r>
+        <w:rPr>
+          <w:rFonts w:ascii="David" w:hAnsi="David" w:cs="David" w:hint="cs"/>
+          <w:sz w:val="28"/>
+          <w:szCs w:val="28"/>
           <w:rtl/>
         </w:rPr>
         <w:t>.</w:t>
       </w:r>
-      <w:r>
-        <w:rPr>
-          <w:rtl/>
-        </w:rPr>
-        <w:br/>
-      </w:r>
-      <w:r>
-        <w:rPr>
-          <w:rFonts w:hint="cs"/>
-          <w:rtl/>
-        </w:rPr>
-        <w:t>נציג את התוצאות עבור קובץ קונפיגורציה מספר 0:</w:t>
+    </w:p>
+    <w:p>
+      <w:pPr>
+        <w:spacing w:line="360" w:lineRule="auto"/>
+        <w:ind w:left="142"/>
+        <w:rPr>
+          <w:rFonts w:ascii="David" w:hAnsi="David" w:cs="David"/>
+          <w:sz w:val="4"/>
+          <w:szCs w:val="4"/>
+          <w:rtl/>
+        </w:rPr>
+      </w:pPr>
+    </w:p>
+    <w:p>
+      <w:pPr>
+        <w:spacing w:line="360" w:lineRule="auto"/>
+        <w:ind w:left="142"/>
+        <w:rPr>
+          <w:rtl/>
+        </w:rPr>
+      </w:pPr>
+      <w:r>
+        <w:rPr>
+          <w:rFonts w:ascii="David" w:hAnsi="David" w:cs="David" w:hint="cs"/>
+          <w:sz w:val="28"/>
+          <w:szCs w:val="28"/>
+          <w:rtl/>
+        </w:rPr>
+        <w:t xml:space="preserve">כלל התרחישים המוצגים התבצעו עבור </w:t>
+      </w:r>
+      <w:r>
+        <w:rPr>
+          <w:rFonts w:ascii="David" w:hAnsi="David" w:cs="David" w:hint="cs"/>
+          <w:sz w:val="28"/>
+          <w:szCs w:val="28"/>
+          <w:rtl/>
+        </w:rPr>
+        <w:t>קובץ קונפיגורציה מספר 0:</w:t>
       </w:r>
     </w:p>
     <w:p>
@@ -22757,7 +23028,7 @@
         <mc:AlternateContent>
           <mc:Choice Requires="wpg">
             <w:drawing>
-              <wp:anchor distT="0" distB="0" distL="114300" distR="114300" simplePos="0" relativeHeight="251701248" behindDoc="0" locked="0" layoutInCell="1" allowOverlap="1" wp14:anchorId="623ED3B3" wp14:editId="6F7E4D96">
+              <wp:anchor distT="0" distB="0" distL="114300" distR="114300" simplePos="0" relativeHeight="251700224" behindDoc="0" locked="0" layoutInCell="1" allowOverlap="1" wp14:anchorId="623ED3B3" wp14:editId="7024EE6A">
                 <wp:simplePos x="0" y="0"/>
                 <wp:positionH relativeFrom="column">
                   <wp:posOffset>972403</wp:posOffset>
@@ -22928,7 +23199,7 @@
           </mc:Choice>
           <mc:Fallback>
             <w:pict>
-              <v:group w14:anchorId="623ED3B3" id="קבוצה 51" o:spid="_x0000_s1066" style="position:absolute;left:0;text-align:left;margin-left:76.55pt;margin-top:12.85pt;width:261.75pt;height:133.55pt;z-index:251701248" coordsize="33242,16960" o:gfxdata="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">
+              <v:group w14:anchorId="623ED3B3" id="קבוצה 51" o:spid="_x0000_s1066" style="position:absolute;left:0;text-align:left;margin-left:76.55pt;margin-top:12.85pt;width:261.75pt;height:133.55pt;z-index:251700224" coordsize="33242,16960" o:gfxdata="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">
                 <v:shape id="תמונה 19" o:spid="_x0000_s1067" type="#_x0000_t75" alt="תמונה שמכילה טקסט, אלקטרוניקה&#10;&#10;התיאור נוצר באופן אוטומטי" style="position:absolute;width:33242;height:14478;visibility:visible;mso-wrap-style:square" o:gfxdata="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">
                   <v:imagedata r:id="rId36" o:title="תמונה שמכילה טקסט, אלקטרוניקה&#10;&#10;התיאור נוצר באופן אוטומטי"/>
                 </v:shape>
@@ -23090,130 +23361,96 @@
     <w:p>
       <w:pPr>
         <w:rPr>
-          <w:rtl/>
-        </w:rPr>
-      </w:pPr>
-    </w:p>
-    <w:p>
-      <w:pPr>
-        <w:rPr>
-          <w:rtl/>
-        </w:rPr>
-      </w:pPr>
-    </w:p>
-    <w:p>
-      <w:pPr>
-        <w:rPr>
-          <w:rtl/>
-        </w:rPr>
-      </w:pPr>
-    </w:p>
-    <w:p>
-      <w:pPr>
-        <w:rPr>
-          <w:rtl/>
-        </w:rPr>
-      </w:pPr>
-    </w:p>
-    <w:p>
-      <w:pPr>
-        <w:rPr>
-          <w:rtl/>
-        </w:rPr>
-      </w:pPr>
-    </w:p>
-    <w:p>
-      <w:pPr>
-        <w:rPr>
-          <w:rtl/>
-        </w:rPr>
-      </w:pPr>
-    </w:p>
-    <w:p>
-      <w:pPr>
-        <w:rPr>
-          <w:rtl/>
-        </w:rPr>
-      </w:pPr>
-    </w:p>
-    <w:p>
-      <w:pPr>
-        <w:rPr>
-          <w:rtl/>
-        </w:rPr>
-      </w:pPr>
-    </w:p>
-    <w:p>
-      <w:pPr>
-        <w:rPr>
-          <w:rtl/>
-        </w:rPr>
-      </w:pPr>
-    </w:p>
-    <w:p>
-      <w:pPr>
-        <w:rPr>
-          <w:rtl/>
-        </w:rPr>
-      </w:pPr>
-    </w:p>
-    <w:p>
-      <w:pPr>
-        <w:rPr>
-          <w:rtl/>
-        </w:rPr>
-      </w:pPr>
-      <w:r>
-        <w:rPr>
-          <w:rFonts w:hint="cs"/>
+          <w:rFonts w:ascii="David" w:hAnsi="David" w:cs="David" w:hint="cs"/>
+          <w:sz w:val="28"/>
+          <w:szCs w:val="28"/>
+          <w:rtl/>
+        </w:rPr>
+      </w:pPr>
+      <w:r>
+        <w:rPr>
+          <w:rFonts w:ascii="David" w:hAnsi="David" w:cs="David" w:hint="cs"/>
+          <w:sz w:val="28"/>
+          <w:szCs w:val="28"/>
           <w:rtl/>
         </w:rPr>
         <w:lastRenderedPageBreak/>
-        <w:t xml:space="preserve">התוכנית שהתקבלה מאלגוריתם </w:t>
-      </w:r>
-      <w:proofErr w:type="spellStart"/>
-      <w:r>
-        <w:rPr>
-          <w:rFonts w:hint="cs"/>
-          <w:rtl/>
-        </w:rPr>
-        <w:t>האופליין</w:t>
-      </w:r>
-      <w:proofErr w:type="spellEnd"/>
-      <w:r>
-        <w:rPr>
-          <w:rFonts w:hint="cs"/>
-          <w:rtl/>
-        </w:rPr>
-        <w:t xml:space="preserve"> היא:</w:t>
-      </w:r>
-    </w:p>
-    <w:p>
-      <w:pPr>
-        <w:rPr>
-          <w:rtl/>
-        </w:rPr>
-      </w:pPr>
-      <w:r>
-        <w:rPr>
-          <w:rFonts w:hint="cs"/>
-          <w:noProof/>
-          <w:rtl/>
-          <w:lang w:val="he-IL"/>
+        <w:t xml:space="preserve">תוכנית </w:t>
+      </w:r>
+      <w:r>
+        <w:rPr>
+          <w:rFonts w:ascii="David" w:hAnsi="David" w:cs="David" w:hint="cs"/>
+          <w:sz w:val="28"/>
+          <w:szCs w:val="28"/>
+          <w:rtl/>
+        </w:rPr>
+        <w:t xml:space="preserve">סדר-היום </w:t>
+      </w:r>
+      <w:r>
+        <w:rPr>
+          <w:rFonts w:ascii="David" w:hAnsi="David" w:cs="David" w:hint="cs"/>
+          <w:sz w:val="28"/>
+          <w:szCs w:val="28"/>
+          <w:rtl/>
+        </w:rPr>
+        <w:t>שהתקבלה מאלגוריתם ה</w:t>
+      </w:r>
+      <w:r>
+        <w:rPr>
+          <w:rFonts w:ascii="David" w:hAnsi="David" w:cs="David" w:hint="cs"/>
+          <w:sz w:val="28"/>
+          <w:szCs w:val="28"/>
+          <w:rtl/>
+        </w:rPr>
+        <w:t>-</w:t>
+      </w:r>
+      <w:r>
+        <w:rPr>
+          <w:rFonts w:ascii="David" w:hAnsi="David" w:cs="David"/>
+          <w:sz w:val="28"/>
+          <w:szCs w:val="28"/>
+        </w:rPr>
+        <w:t>offline</w:t>
+      </w:r>
+      <w:r>
+        <w:rPr>
+          <w:rFonts w:ascii="David" w:hAnsi="David" w:cs="David" w:hint="cs"/>
+          <w:sz w:val="28"/>
+          <w:szCs w:val="28"/>
+          <w:rtl/>
+        </w:rPr>
+        <w:t>:</w:t>
+      </w:r>
+    </w:p>
+    <w:p>
+      <w:pPr>
+        <w:rPr>
+          <w:rFonts w:ascii="David" w:hAnsi="David" w:cs="David"/>
+          <w:sz w:val="28"/>
+          <w:szCs w:val="28"/>
+          <w:rtl/>
+        </w:rPr>
+      </w:pPr>
+      <w:r>
+        <w:rPr>
+          <w:rFonts w:ascii="David" w:hAnsi="David" w:cs="David" w:hint="cs"/>
+          <w:sz w:val="28"/>
+          <w:szCs w:val="28"/>
+          <w:rtl/>
         </w:rPr>
         <mc:AlternateContent>
           <mc:Choice Requires="wpg">
             <w:drawing>
-              <wp:anchor distT="0" distB="0" distL="114300" distR="114300" simplePos="0" relativeHeight="251705344" behindDoc="0" locked="0" layoutInCell="1" allowOverlap="1" wp14:anchorId="29630C93" wp14:editId="060B34BE">
+              <wp:anchor distT="0" distB="0" distL="114300" distR="114300" simplePos="0" relativeHeight="251704320" behindDoc="0" locked="0" layoutInCell="1" allowOverlap="1" wp14:anchorId="29630C93" wp14:editId="74E79025">
                 <wp:simplePos x="0" y="0"/>
                 <wp:positionH relativeFrom="margin">
-                  <wp:align>right</wp:align>
+                  <wp:posOffset>205452</wp:posOffset>
                 </wp:positionH>
                 <wp:positionV relativeFrom="paragraph">
-                  <wp:posOffset>76022</wp:posOffset>
+                  <wp:posOffset>73049</wp:posOffset>
                 </wp:positionV>
-                <wp:extent cx="5062169" cy="2384755"/>
-                <wp:effectExtent l="0" t="0" r="5715" b="0"/>
+                <wp:extent cx="5062169" cy="2419109"/>
+                <wp:effectExtent l="0" t="0" r="5715" b="635"/>
                 <wp:wrapNone/>
                 <wp:docPr id="50" name="קבוצה 50"/>
                 <wp:cNvGraphicFramePr/>
@@ -23224,9 +23461,9 @@
                       <wpg:grpSpPr>
                         <a:xfrm>
                           <a:off x="0" y="0"/>
-                          <a:ext cx="5062169" cy="2384755"/>
+                          <a:ext cx="5062169" cy="2419109"/>
                           <a:chOff x="0" y="0"/>
-                          <a:chExt cx="5274310" cy="2746934"/>
+                          <a:chExt cx="5274310" cy="2786506"/>
                         </a:xfrm>
                       </wpg:grpSpPr>
                       <pic:pic xmlns:pic="http://schemas.openxmlformats.org/drawingml/2006/picture">
@@ -23265,8 +23502,8 @@
                         </wps:cNvSpPr>
                         <wps:spPr bwMode="auto">
                           <a:xfrm flipH="1">
-                            <a:off x="996287" y="2504364"/>
-                            <a:ext cx="3290077" cy="242570"/>
+                            <a:off x="596957" y="2524016"/>
+                            <a:ext cx="4448678" cy="262490"/>
                           </a:xfrm>
                           <a:prstGeom prst="rect">
                             <a:avLst/>
@@ -23350,17 +23587,17 @@
                                   <w:szCs w:val="20"/>
                                   <w:rtl/>
                                 </w:rPr>
-                                <w:t>גרף ה-</w:t>
+                                <w:t>פלט אלגוריתם ה-</w:t>
                               </w:r>
                               <w:r>
                                 <w:rPr>
-                                  <w:rFonts w:ascii="David" w:hAnsi="David" w:cs="David" w:hint="cs"/>
-                                  <w:b/>
+                                  <w:rFonts w:ascii="David" w:hAnsi="David" w:cs="David"/>
+                                  <w:bCs/>
                                   <w:color w:val="767171" w:themeColor="background2" w:themeShade="80"/>
                                   <w:sz w:val="20"/>
                                   <w:szCs w:val="20"/>
                                 </w:rPr>
-                                <w:t>STN</w:t>
+                                <w:t>offline</w:t>
                               </w:r>
                               <w:r>
                                 <w:rPr>
@@ -23371,7 +23608,18 @@
                                   <w:szCs w:val="20"/>
                                   <w:rtl/>
                                 </w:rPr>
-                                <w:t xml:space="preserve"> שנוצר מקובץ קונפיגורציה מספר 0</w:t>
+                                <w:t xml:space="preserve"> עבור</w:t>
+                              </w:r>
+                              <w:r>
+                                <w:rPr>
+                                  <w:rFonts w:ascii="David" w:hAnsi="David" w:cs="David" w:hint="cs"/>
+                                  <w:b/>
+                                  <w:color w:val="767171" w:themeColor="background2" w:themeShade="80"/>
+                                  <w:sz w:val="20"/>
+                                  <w:szCs w:val="20"/>
+                                  <w:rtl/>
+                                </w:rPr>
+                                <w:t xml:space="preserve"> קובץ קונפיגורציה מספר 0</w:t>
                               </w:r>
                             </w:p>
                           </w:txbxContent>
@@ -23394,11 +23642,11 @@
           </mc:Choice>
           <mc:Fallback>
             <w:pict>
-              <v:group w14:anchorId="29630C93" id="קבוצה 50" o:spid="_x0000_s1069" style="position:absolute;left:0;text-align:left;margin-left:347.4pt;margin-top:6pt;width:398.6pt;height:187.8pt;z-index:251705344;mso-position-horizontal:right;mso-position-horizontal-relative:margin;mso-width-relative:margin;mso-height-relative:margin" coordsize="52743,27469" o:gfxdata="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">
+              <v:group w14:anchorId="29630C93" id="קבוצה 50" o:spid="_x0000_s1069" style="position:absolute;left:0;text-align:left;margin-left:16.2pt;margin-top:5.75pt;width:398.6pt;height:190.5pt;z-index:251704320;mso-position-horizontal-relative:margin;mso-width-relative:margin;mso-height-relative:margin" coordsize="52743,27865" o:gfxdata="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">
                 <v:shape id="תמונה 24" o:spid="_x0000_s1070" type="#_x0000_t75" alt="תמונה שמכילה טקסט, מחשב, אלקטרוניקה, סינתיסייזר&#10;&#10;התיאור נוצר באופן אוטומטי" style="position:absolute;width:52743;height:24942;visibility:visible;mso-wrap-style:square" o:gfxdata="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">
                   <v:imagedata r:id="rId38" o:title="תמונה שמכילה טקסט, מחשב, אלקטרוניקה, סינתיסייזר&#10;&#10;התיאור נוצר באופן אוטומטי"/>
                 </v:shape>
-                <v:shape id="_x0000_s1071" type="#_x0000_t202" style="position:absolute;left:9962;top:25043;width:32901;height:2426;flip:x;visibility:visible;mso-wrap-style:square;v-text-anchor:top" o:gfxdata="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" filled="f" stroked="f">
+                <v:shape id="_x0000_s1071" type="#_x0000_t202" style="position:absolute;left:5969;top:25240;width:44487;height:2625;flip:x;visibility:visible;mso-wrap-style:square;v-text-anchor:top" o:gfxdata="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" filled="f" stroked="f">
                   <v:textbox>
                     <w:txbxContent>
                       <w:p>
@@ -23470,17 +23718,17 @@
                             <w:szCs w:val="20"/>
                             <w:rtl/>
                           </w:rPr>
-                          <w:t>גרף ה-</w:t>
+                          <w:t>פלט אלגוריתם ה-</w:t>
                         </w:r>
                         <w:r>
                           <w:rPr>
-                            <w:rFonts w:ascii="David" w:hAnsi="David" w:cs="David" w:hint="cs"/>
-                            <w:b/>
+                            <w:rFonts w:ascii="David" w:hAnsi="David" w:cs="David"/>
+                            <w:bCs/>
                             <w:color w:val="767171" w:themeColor="background2" w:themeShade="80"/>
                             <w:sz w:val="20"/>
                             <w:szCs w:val="20"/>
                           </w:rPr>
-                          <w:t>STN</w:t>
+                          <w:t>offline</w:t>
                         </w:r>
                         <w:r>
                           <w:rPr>
@@ -23491,7 +23739,18 @@
                             <w:szCs w:val="20"/>
                             <w:rtl/>
                           </w:rPr>
-                          <w:t xml:space="preserve"> שנוצר מקובץ קונפיגורציה מספר 0</w:t>
+                          <w:t xml:space="preserve"> עבור</w:t>
+                        </w:r>
+                        <w:r>
+                          <w:rPr>
+                            <w:rFonts w:ascii="David" w:hAnsi="David" w:cs="David" w:hint="cs"/>
+                            <w:b/>
+                            <w:color w:val="767171" w:themeColor="background2" w:themeShade="80"/>
+                            <w:sz w:val="20"/>
+                            <w:szCs w:val="20"/>
+                            <w:rtl/>
+                          </w:rPr>
+                          <w:t xml:space="preserve"> קובץ קונפיגורציה מספר 0</w:t>
                         </w:r>
                       </w:p>
                     </w:txbxContent>
@@ -23507,165 +23766,324 @@
     <w:p>
       <w:pPr>
         <w:rPr>
-          <w:rtl/>
-        </w:rPr>
-      </w:pPr>
+          <w:rFonts w:ascii="David" w:hAnsi="David" w:cs="David"/>
+          <w:sz w:val="28"/>
+          <w:szCs w:val="28"/>
+          <w:rtl/>
+        </w:rPr>
+      </w:pPr>
+      <w:r>
+        <w:rPr>
+          <w:rFonts w:ascii="David" w:hAnsi="David" w:cs="David" w:hint="cs"/>
+          <w:sz w:val="28"/>
+          <w:szCs w:val="28"/>
+          <w:rtl/>
+        </w:rPr>
+        <w:t>הפלט שהתקבל מאלגוריתם האו</w:t>
+      </w:r>
+      <w:r>
+        <w:rPr>
+          <w:rFonts w:ascii="David" w:hAnsi="David" w:cs="David" w:hint="cs"/>
+          <w:sz w:val="28"/>
+          <w:szCs w:val="28"/>
+          <w:rtl/>
+        </w:rPr>
+        <w:t>נ</w:t>
+      </w:r>
+      <w:r>
+        <w:rPr>
+          <w:rFonts w:ascii="David" w:hAnsi="David" w:cs="David" w:hint="cs"/>
+          <w:sz w:val="28"/>
+          <w:szCs w:val="28"/>
+          <w:rtl/>
+        </w:rPr>
+        <w:t>ליין ה</w:t>
+      </w:r>
+      <w:r>
+        <w:rPr>
+          <w:rFonts w:ascii="David" w:hAnsi="David" w:cs="David" w:hint="cs"/>
+          <w:sz w:val="28"/>
+          <w:szCs w:val="28"/>
+          <w:rtl/>
+        </w:rPr>
+        <w:t>ו</w:t>
+      </w:r>
+      <w:r>
+        <w:rPr>
+          <w:rFonts w:ascii="David" w:hAnsi="David" w:cs="David" w:hint="cs"/>
+          <w:sz w:val="28"/>
+          <w:szCs w:val="28"/>
+          <w:rtl/>
+        </w:rPr>
+        <w:t>א:</w:t>
+      </w:r>
+    </w:p>
+    <w:p>
+      <w:pPr>
+        <w:rPr>
+          <w:rFonts w:ascii="David" w:hAnsi="David" w:cs="David"/>
+          <w:sz w:val="28"/>
+          <w:szCs w:val="28"/>
+          <w:rtl/>
+        </w:rPr>
+      </w:pPr>
+    </w:p>
+    <w:p>
+      <w:pPr>
+        <w:rPr>
+          <w:rFonts w:ascii="David" w:hAnsi="David" w:cs="David"/>
+          <w:sz w:val="28"/>
+          <w:szCs w:val="28"/>
+          <w:rtl/>
+        </w:rPr>
+      </w:pPr>
+    </w:p>
+    <w:p>
+      <w:pPr>
+        <w:rPr>
+          <w:rFonts w:ascii="David" w:hAnsi="David" w:cs="David"/>
+          <w:sz w:val="28"/>
+          <w:szCs w:val="28"/>
+          <w:rtl/>
+        </w:rPr>
+      </w:pPr>
+    </w:p>
+    <w:p>
+      <w:pPr>
+        <w:rPr>
+          <w:rFonts w:ascii="David" w:hAnsi="David" w:cs="David"/>
+          <w:sz w:val="28"/>
+          <w:szCs w:val="28"/>
+          <w:rtl/>
+        </w:rPr>
+      </w:pPr>
+    </w:p>
+    <w:p>
+      <w:pPr>
+        <w:rPr>
+          <w:rFonts w:ascii="David" w:hAnsi="David" w:cs="David"/>
+          <w:sz w:val="28"/>
+          <w:szCs w:val="28"/>
+          <w:rtl/>
+        </w:rPr>
+      </w:pPr>
+    </w:p>
+    <w:p>
+      <w:pPr>
+        <w:rPr>
+          <w:rFonts w:ascii="David" w:hAnsi="David" w:cs="David"/>
+          <w:sz w:val="28"/>
+          <w:szCs w:val="28"/>
+          <w:rtl/>
+        </w:rPr>
+      </w:pPr>
+    </w:p>
+    <w:p>
+      <w:pPr>
+        <w:rPr>
+          <w:rFonts w:ascii="David" w:hAnsi="David" w:cs="David"/>
+          <w:sz w:val="28"/>
+          <w:szCs w:val="28"/>
+          <w:rtl/>
+        </w:rPr>
+      </w:pPr>
+    </w:p>
+    <w:p>
+      <w:pPr>
+        <w:rPr>
+          <w:rFonts w:ascii="David" w:hAnsi="David" w:cs="David"/>
+          <w:sz w:val="28"/>
+          <w:szCs w:val="28"/>
+          <w:rtl/>
+        </w:rPr>
+      </w:pPr>
+    </w:p>
+    <w:p>
+      <w:pPr>
+        <w:rPr>
+          <w:rFonts w:ascii="David" w:hAnsi="David" w:cs="David"/>
+          <w:sz w:val="28"/>
+          <w:szCs w:val="28"/>
+          <w:rtl/>
+        </w:rPr>
+      </w:pPr>
+    </w:p>
+    <w:p>
+      <w:pPr>
+        <w:rPr>
+          <w:rFonts w:ascii="David" w:hAnsi="David" w:cs="David"/>
+          <w:sz w:val="28"/>
+          <w:szCs w:val="28"/>
+          <w:rtl/>
+        </w:rPr>
+      </w:pPr>
+    </w:p>
+    <w:p>
+      <w:pPr>
+        <w:rPr>
+          <w:rFonts w:ascii="David" w:hAnsi="David" w:cs="David"/>
+          <w:sz w:val="28"/>
+          <w:szCs w:val="28"/>
+          <w:rtl/>
+        </w:rPr>
+      </w:pPr>
+    </w:p>
+    <w:p>
+      <w:pPr>
+        <w:rPr>
+          <w:rFonts w:ascii="David" w:hAnsi="David" w:cs="David"/>
+          <w:sz w:val="28"/>
+          <w:szCs w:val="28"/>
+          <w:rtl/>
+        </w:rPr>
+      </w:pPr>
+    </w:p>
+    <w:p>
+      <w:pPr>
+        <w:rPr>
+          <w:rFonts w:ascii="David" w:hAnsi="David" w:cs="David"/>
+          <w:sz w:val="28"/>
+          <w:szCs w:val="28"/>
+          <w:rtl/>
+        </w:rPr>
+      </w:pPr>
+    </w:p>
+    <w:p>
+      <w:pPr>
+        <w:rPr>
+          <w:rFonts w:ascii="David" w:hAnsi="David" w:cs="David"/>
+          <w:sz w:val="28"/>
+          <w:szCs w:val="28"/>
+          <w:rtl/>
+        </w:rPr>
+      </w:pPr>
+    </w:p>
+    <w:p>
+      <w:pPr>
+        <w:rPr>
+          <w:rFonts w:ascii="David" w:hAnsi="David" w:cs="David"/>
+          <w:sz w:val="28"/>
+          <w:szCs w:val="28"/>
+          <w:rtl/>
+        </w:rPr>
+      </w:pPr>
+      <w:r>
+        <w:rPr>
+          <w:rFonts w:ascii="David" w:hAnsi="David" w:cs="David" w:hint="cs"/>
+          <w:sz w:val="28"/>
+          <w:szCs w:val="28"/>
+          <w:rtl/>
+        </w:rPr>
+        <w:t>תוצאות אלגוריתם ה-</w:t>
+      </w:r>
+      <w:r>
+        <w:rPr>
+          <w:rFonts w:ascii="David" w:hAnsi="David" w:cs="David"/>
+          <w:sz w:val="28"/>
+          <w:szCs w:val="28"/>
+        </w:rPr>
+        <w:t>online</w:t>
+      </w:r>
+      <w:r>
+        <w:rPr>
+          <w:rFonts w:ascii="David" w:hAnsi="David" w:cs="David" w:hint="cs"/>
+          <w:sz w:val="28"/>
+          <w:szCs w:val="28"/>
+          <w:rtl/>
+        </w:rPr>
+        <w:t xml:space="preserve"> עבור התרחישים שהוצגו לעיל:</w:t>
+      </w:r>
+    </w:p>
+    <w:p>
+      <w:pPr>
+        <w:rPr>
+          <w:rFonts w:ascii="David" w:hAnsi="David" w:cs="David"/>
+          <w:sz w:val="28"/>
+          <w:szCs w:val="28"/>
+          <w:rtl/>
+        </w:rPr>
+      </w:pPr>
+    </w:p>
+    <w:p>
+      <w:pPr>
+        <w:pStyle w:val="a7"/>
+        <w:numPr>
+          <w:ilvl w:val="0"/>
+          <w:numId w:val="24"/>
+        </w:numPr>
+        <w:rPr>
+          <w:sz w:val="28"/>
+          <w:szCs w:val="28"/>
+          <w:rtl/>
+        </w:rPr>
+      </w:pPr>
+      <w:r>
+        <w:rPr>
+          <w:rFonts w:ascii="David" w:hAnsi="David" w:cs="David" w:hint="cs"/>
+          <w:sz w:val="28"/>
+          <w:szCs w:val="28"/>
+          <w:rtl/>
+        </w:rPr>
+        <w:t xml:space="preserve">פלט אלגוריתם </w:t>
+      </w:r>
+      <w:r>
+        <w:rPr>
+          <w:rFonts w:ascii="David" w:hAnsi="David" w:cs="David" w:hint="cs"/>
+          <w:sz w:val="28"/>
+          <w:szCs w:val="28"/>
+          <w:rtl/>
+        </w:rPr>
+        <w:t>ה-</w:t>
+      </w:r>
+      <w:r>
+        <w:rPr>
+          <w:rFonts w:ascii="David" w:hAnsi="David" w:cs="David"/>
+          <w:sz w:val="28"/>
+          <w:szCs w:val="28"/>
+        </w:rPr>
+        <w:t>online</w:t>
+      </w:r>
+      <w:r>
+        <w:rPr>
+          <w:rFonts w:ascii="David" w:hAnsi="David" w:cs="David"/>
+          <w:sz w:val="28"/>
+          <w:szCs w:val="28"/>
+          <w:rtl/>
+        </w:rPr>
+        <w:t xml:space="preserve"> </w:t>
+      </w:r>
+      <w:r>
+        <w:rPr>
+          <w:rFonts w:ascii="David" w:hAnsi="David" w:cs="David" w:hint="cs"/>
+          <w:sz w:val="28"/>
+          <w:szCs w:val="28"/>
+          <w:rtl/>
+        </w:rPr>
+        <w:t xml:space="preserve">ללא </w:t>
+      </w:r>
+      <w:r>
+        <w:rPr>
+          <w:rFonts w:ascii="David" w:hAnsi="David" w:cs="David" w:hint="cs"/>
+          <w:sz w:val="28"/>
+          <w:szCs w:val="28"/>
+          <w:rtl/>
+        </w:rPr>
+        <w:t>מודול ה</w:t>
+      </w:r>
+      <w:r>
+        <w:rPr>
+          <w:rFonts w:ascii="David" w:hAnsi="David" w:cs="David" w:hint="cs"/>
+          <w:sz w:val="28"/>
+          <w:szCs w:val="28"/>
+          <w:rtl/>
+        </w:rPr>
+        <w:t>הפרעות</w:t>
+      </w:r>
       <w:r>
         <w:rPr>
           <w:rFonts w:hint="cs"/>
-          <w:rtl/>
-        </w:rPr>
-        <w:t>הפלט שהתקבל מאלגוריתם האו</w:t>
-      </w:r>
-      <w:r>
-        <w:rPr>
-          <w:rFonts w:hint="cs"/>
-          <w:rtl/>
-        </w:rPr>
-        <w:t>נ</w:t>
-      </w:r>
-      <w:r>
-        <w:rPr>
-          <w:rFonts w:hint="cs"/>
-          <w:rtl/>
-        </w:rPr>
-        <w:t>ליין ה</w:t>
-      </w:r>
-      <w:r>
-        <w:rPr>
-          <w:rFonts w:hint="cs"/>
-          <w:rtl/>
-        </w:rPr>
-        <w:t>ו</w:t>
-      </w:r>
-      <w:r>
-        <w:rPr>
-          <w:rFonts w:hint="cs"/>
-          <w:rtl/>
-        </w:rPr>
-        <w:t>א:</w:t>
-      </w:r>
-    </w:p>
-    <w:p>
-      <w:pPr>
-        <w:rPr>
-          <w:rtl/>
-        </w:rPr>
-      </w:pPr>
-    </w:p>
-    <w:p>
-      <w:pPr>
-        <w:rPr>
-          <w:rtl/>
-        </w:rPr>
-      </w:pPr>
-    </w:p>
-    <w:p>
-      <w:pPr>
-        <w:rPr>
-          <w:rtl/>
-        </w:rPr>
-      </w:pPr>
-    </w:p>
-    <w:p>
-      <w:pPr>
-        <w:rPr>
-          <w:rtl/>
-        </w:rPr>
-      </w:pPr>
-    </w:p>
-    <w:p>
-      <w:pPr>
-        <w:rPr>
-          <w:rtl/>
-        </w:rPr>
-      </w:pPr>
-    </w:p>
-    <w:p>
-      <w:pPr>
-        <w:rPr>
-          <w:rtl/>
-        </w:rPr>
-      </w:pPr>
-    </w:p>
-    <w:p>
-      <w:pPr>
-        <w:rPr>
-          <w:rtl/>
-        </w:rPr>
-      </w:pPr>
-    </w:p>
-    <w:p>
-      <w:pPr>
-        <w:rPr>
-          <w:rtl/>
-        </w:rPr>
-      </w:pPr>
-    </w:p>
-    <w:p>
-      <w:pPr>
-        <w:rPr>
-          <w:rtl/>
-        </w:rPr>
-      </w:pPr>
-    </w:p>
-    <w:p>
-      <w:pPr>
-        <w:rPr>
-          <w:rtl/>
-        </w:rPr>
-      </w:pPr>
-    </w:p>
-    <w:p>
-      <w:pPr>
-        <w:rPr>
-          <w:rtl/>
-        </w:rPr>
-      </w:pPr>
-    </w:p>
-    <w:p>
-      <w:pPr>
-        <w:rPr>
-          <w:rtl/>
-        </w:rPr>
-      </w:pPr>
-    </w:p>
-    <w:p>
-      <w:pPr>
-        <w:rPr>
-          <w:rtl/>
-        </w:rPr>
-      </w:pPr>
-    </w:p>
-    <w:p>
-      <w:pPr>
-        <w:rPr>
-          <w:rtl/>
-        </w:rPr>
-      </w:pPr>
-    </w:p>
-    <w:p>
-      <w:pPr>
-        <w:rPr>
-          <w:rtl/>
-        </w:rPr>
-      </w:pPr>
-      <w:r>
-        <w:rPr>
-          <w:rFonts w:hint="cs"/>
-          <w:rtl/>
-        </w:rPr>
-        <w:t>פלט אלגוריתם האונליין</w:t>
-      </w:r>
-      <w:r>
-        <w:rPr>
-          <w:rtl/>
-        </w:rPr>
-        <w:t xml:space="preserve"> </w:t>
-      </w:r>
-      <w:r>
-        <w:rPr>
-          <w:rFonts w:hint="cs"/>
+          <w:sz w:val="28"/>
+          <w:szCs w:val="28"/>
           <w:rtl/>
         </w:rPr>
         <w:t>:</w:t>
@@ -23686,7 +24104,7 @@
         <mc:AlternateContent>
           <mc:Choice Requires="wpg">
             <w:drawing>
-              <wp:anchor distT="0" distB="0" distL="114300" distR="114300" simplePos="0" relativeHeight="251709440" behindDoc="0" locked="0" layoutInCell="1" allowOverlap="1" wp14:anchorId="2399CED0" wp14:editId="681D5079">
+              <wp:anchor distT="0" distB="0" distL="114300" distR="114300" simplePos="0" relativeHeight="251708416" behindDoc="0" locked="0" layoutInCell="1" allowOverlap="1" wp14:anchorId="2399CED0" wp14:editId="015438CF">
                 <wp:simplePos x="0" y="0"/>
                 <wp:positionH relativeFrom="margin">
                   <wp:align>center</wp:align>
@@ -23694,8 +24112,8 @@
                 <wp:positionV relativeFrom="paragraph">
                   <wp:posOffset>7975</wp:posOffset>
                 </wp:positionV>
-                <wp:extent cx="2421332" cy="5541493"/>
-                <wp:effectExtent l="0" t="0" r="0" b="2540"/>
+                <wp:extent cx="2421332" cy="5185458"/>
+                <wp:effectExtent l="0" t="0" r="0" b="0"/>
                 <wp:wrapNone/>
                 <wp:docPr id="52" name="קבוצה 52"/>
                 <wp:cNvGraphicFramePr/>
@@ -23706,9 +24124,9 @@
                       <wpg:grpSpPr>
                         <a:xfrm>
                           <a:off x="0" y="0"/>
-                          <a:ext cx="2421332" cy="5541493"/>
-                          <a:chOff x="0" y="0"/>
-                          <a:chExt cx="3290077" cy="6909501"/>
+                          <a:ext cx="2421332" cy="5185458"/>
+                          <a:chOff x="-1" y="0"/>
+                          <a:chExt cx="3290077" cy="7003295"/>
                         </a:xfrm>
                       </wpg:grpSpPr>
                       <pic:pic xmlns:pic="http://schemas.openxmlformats.org/drawingml/2006/picture">
@@ -23747,8 +24165,8 @@
                         </wps:cNvSpPr>
                         <wps:spPr bwMode="auto">
                           <a:xfrm flipH="1">
-                            <a:off x="0" y="6666931"/>
-                            <a:ext cx="3290077" cy="242570"/>
+                            <a:off x="-1" y="6666345"/>
+                            <a:ext cx="3290077" cy="336950"/>
                           </a:xfrm>
                           <a:prstGeom prst="rect">
                             <a:avLst/>
@@ -23832,7 +24250,28 @@
                                   <w:szCs w:val="20"/>
                                   <w:rtl/>
                                 </w:rPr>
-                                <w:t>פלט אלגוריתם האונליין</w:t>
+                                <w:t>פלט אלגוריתם ה</w:t>
+                              </w:r>
+                              <w:r>
+                                <w:rPr>
+                                  <w:rFonts w:ascii="David" w:hAnsi="David" w:cs="David" w:hint="cs"/>
+                                  <w:b/>
+                                  <w:color w:val="767171" w:themeColor="background2" w:themeShade="80"/>
+                                  <w:sz w:val="20"/>
+                                  <w:szCs w:val="20"/>
+                                  <w:rtl/>
+                                </w:rPr>
+                                <w:t>-</w:t>
+                              </w:r>
+                              <w:r>
+                                <w:rPr>
+                                  <w:rFonts w:ascii="David" w:hAnsi="David" w:cs="David"/>
+                                  <w:bCs/>
+                                  <w:color w:val="767171" w:themeColor="background2" w:themeShade="80"/>
+                                  <w:sz w:val="20"/>
+                                  <w:szCs w:val="20"/>
+                                </w:rPr>
+                                <w:t>online</w:t>
                               </w:r>
                             </w:p>
                           </w:txbxContent>
@@ -23855,11 +24294,11 @@
           </mc:Choice>
           <mc:Fallback>
             <w:pict>
-              <v:group w14:anchorId="2399CED0" id="קבוצה 52" o:spid="_x0000_s1072" style="position:absolute;left:0;text-align:left;margin-left:0;margin-top:.65pt;width:190.65pt;height:436.35pt;z-index:251709440;mso-position-horizontal:center;mso-position-horizontal-relative:margin;mso-width-relative:margin;mso-height-relative:margin" coordsize="32900,69095" o:gfxdata="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">
+              <v:group w14:anchorId="2399CED0" id="קבוצה 52" o:spid="_x0000_s1072" style="position:absolute;left:0;text-align:left;margin-left:0;margin-top:.65pt;width:190.65pt;height:408.3pt;z-index:251708416;mso-position-horizontal:center;mso-position-horizontal-relative:margin;mso-width-relative:margin;mso-height-relative:margin" coordorigin="" coordsize="32900,70032" o:gfxdata="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">
                 <v:shape id="תמונה 48" o:spid="_x0000_s1073" type="#_x0000_t75" alt="תמונה שמכילה טקסט&#10;&#10;התיאור נוצר באופן אוטומטי" style="position:absolute;left:545;width:31789;height:66909;visibility:visible;mso-wrap-style:square" o:gfxdata="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">
                   <v:imagedata r:id="rId40" o:title="תמונה שמכילה טקסט&#10;&#10;התיאור נוצר באופן אוטומטי"/>
                 </v:shape>
-                <v:shape id="_x0000_s1074" type="#_x0000_t202" style="position:absolute;top:66669;width:32900;height:2426;flip:x;visibility:visible;mso-wrap-style:square;v-text-anchor:top" o:gfxdata="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" filled="f" stroked="f">
+                <v:shape id="_x0000_s1074" type="#_x0000_t202" style="position:absolute;top:66663;width:32900;height:3369;flip:x;visibility:visible;mso-wrap-style:square;v-text-anchor:top" o:gfxdata="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" filled="f" stroked="f">
                   <v:textbox>
                     <w:txbxContent>
                       <w:p>
@@ -23931,7 +24370,28 @@
                             <w:szCs w:val="20"/>
                             <w:rtl/>
                           </w:rPr>
-                          <w:t>פלט אלגוריתם האונליין</w:t>
+                          <w:t>פלט אלגוריתם ה</w:t>
+                        </w:r>
+                        <w:r>
+                          <w:rPr>
+                            <w:rFonts w:ascii="David" w:hAnsi="David" w:cs="David" w:hint="cs"/>
+                            <w:b/>
+                            <w:color w:val="767171" w:themeColor="background2" w:themeShade="80"/>
+                            <w:sz w:val="20"/>
+                            <w:szCs w:val="20"/>
+                            <w:rtl/>
+                          </w:rPr>
+                          <w:t>-</w:t>
+                        </w:r>
+                        <w:r>
+                          <w:rPr>
+                            <w:rFonts w:ascii="David" w:hAnsi="David" w:cs="David"/>
+                            <w:bCs/>
+                            <w:color w:val="767171" w:themeColor="background2" w:themeShade="80"/>
+                            <w:sz w:val="20"/>
+                            <w:szCs w:val="20"/>
+                          </w:rPr>
+                          <w:t>online</w:t>
                         </w:r>
                       </w:p>
                     </w:txbxContent>
@@ -24164,35 +24624,39 @@
     <w:p>
       <w:pPr>
         <w:rPr>
-          <w:rtl/>
-        </w:rPr>
-      </w:pPr>
-    </w:p>
-    <w:p>
-      <w:pPr>
-        <w:rPr>
-          <w:rtl/>
-        </w:rPr>
-      </w:pPr>
-    </w:p>
-    <w:p>
-      <w:pPr>
-        <w:rPr>
-          <w:rtl/>
-        </w:rPr>
-      </w:pPr>
-      <w:r>
-        <w:rPr>
           <w:rFonts w:hint="cs"/>
           <w:rtl/>
         </w:rPr>
-        <w:t xml:space="preserve">כצפוי הסימולטור מסיים לפי </w:t>
-      </w:r>
+      </w:pPr>
       <w:r>
         <w:rPr>
           <w:rFonts w:hint="cs"/>
           <w:rtl/>
         </w:rPr>
+        <w:t>כצפוי ה</w:t>
+      </w:r>
+      <w:r>
+        <w:rPr>
+          <w:rFonts w:hint="cs"/>
+          <w:rtl/>
+        </w:rPr>
+        <w:t>-</w:t>
+      </w:r>
+      <w:r>
+        <w:t>simulator</w:t>
+      </w:r>
+      <w:r>
+        <w:rPr>
+          <w:rFonts w:hint="cs"/>
+          <w:rtl/>
+        </w:rPr>
+        <w:t xml:space="preserve"> מסיים לפי </w:t>
+      </w:r>
+      <w:r>
+        <w:rPr>
+          <w:rFonts w:hint="cs"/>
+          <w:rtl/>
+        </w:rPr>
         <w:t>התוכני</w:t>
       </w:r>
       <w:r>
@@ -24219,6 +24683,11 @@
     </w:p>
     <w:p>
       <w:pPr>
+        <w:pStyle w:val="a7"/>
+        <w:numPr>
+          <w:ilvl w:val="0"/>
+          <w:numId w:val="24"/>
+        </w:numPr>
         <w:rPr>
           <w:rtl/>
         </w:rPr>
@@ -24228,20 +24697,7 @@
           <w:rFonts w:hint="cs"/>
           <w:rtl/>
         </w:rPr>
-        <w:t xml:space="preserve">הבדיקה הבאה שביצענו הייתה הפעלת מודול ההפרעות </w:t>
-      </w:r>
-      <w:r>
-        <w:rPr>
-          <w:rtl/>
-        </w:rPr>
-        <w:t>–</w:t>
-      </w:r>
-      <w:r>
-        <w:rPr>
-          <w:rFonts w:hint="cs"/>
-          <w:rtl/>
-        </w:rPr>
-        <w:t xml:space="preserve"> לבדיקה זו היו שתי תוצאות אפשריות:</w:t>
+        <w:t>פלט אלגוריתם האונליין כאשר התבצעו תיקונים לוקאליים ללא תיכנון מחדש</w:t>
       </w:r>
     </w:p>
     <w:p>
@@ -24289,19 +24745,1277 @@
           <w:rtl/>
         </w:rPr>
       </w:pPr>
+    </w:p>
+    <w:p>
+      <w:pPr>
+        <w:rPr>
+          <w:rtl/>
+        </w:rPr>
+      </w:pPr>
+      <w:r>
+        <w:rPr>
+          <w:rFonts w:hint="cs"/>
+          <w:noProof/>
+          <w:rtl/>
+          <w:lang w:val="he-IL"/>
+        </w:rPr>
+        <mc:AlternateContent>
+          <mc:Choice Requires="wpg">
+            <w:drawing>
+              <wp:anchor distT="0" distB="0" distL="114300" distR="114300" simplePos="0" relativeHeight="251713536" behindDoc="0" locked="0" layoutInCell="1" allowOverlap="1" wp14:anchorId="26569952" wp14:editId="4B8074E5">
+                <wp:simplePos x="0" y="0"/>
+                <wp:positionH relativeFrom="column">
+                  <wp:posOffset>-1009357</wp:posOffset>
+                </wp:positionH>
+                <wp:positionV relativeFrom="paragraph">
+                  <wp:posOffset>222445</wp:posOffset>
+                </wp:positionV>
+                <wp:extent cx="7243250" cy="4368018"/>
+                <wp:effectExtent l="0" t="0" r="0" b="0"/>
+                <wp:wrapNone/>
+                <wp:docPr id="58" name="קבוצה 58"/>
+                <wp:cNvGraphicFramePr/>
+                <a:graphic xmlns:a="http://schemas.openxmlformats.org/drawingml/2006/main">
+                  <a:graphicData uri="http://schemas.microsoft.com/office/word/2010/wordprocessingGroup">
+                    <wpg:wgp>
+                      <wpg:cNvGrpSpPr/>
+                      <wpg:grpSpPr>
+                        <a:xfrm>
+                          <a:off x="0" y="0"/>
+                          <a:ext cx="7243250" cy="4368018"/>
+                          <a:chOff x="0" y="0"/>
+                          <a:chExt cx="7243250" cy="4368018"/>
+                        </a:xfrm>
+                      </wpg:grpSpPr>
+                      <pic:pic xmlns:pic="http://schemas.openxmlformats.org/drawingml/2006/picture">
+                        <pic:nvPicPr>
+                          <pic:cNvPr id="54" name="תמונה 54" descr="תמונה שמכילה טקסט&#10;&#10;התיאור נוצר באופן אוטומטי"/>
+                          <pic:cNvPicPr>
+                            <a:picLocks noChangeAspect="1"/>
+                          </pic:cNvPicPr>
+                        </pic:nvPicPr>
+                        <pic:blipFill>
+                          <a:blip r:embed="rId41">
+                            <a:extLst>
+                              <a:ext uri="{28A0092B-C50C-407E-A947-70E740481C1C}">
+                                <a14:useLocalDpi xmlns:a14="http://schemas.microsoft.com/office/drawing/2010/main" val="0"/>
+                              </a:ext>
+                            </a:extLst>
+                          </a:blip>
+                          <a:stretch>
+                            <a:fillRect/>
+                          </a:stretch>
+                        </pic:blipFill>
+                        <pic:spPr>
+                          <a:xfrm>
+                            <a:off x="0" y="0"/>
+                            <a:ext cx="3505835" cy="4100195"/>
+                          </a:xfrm>
+                          <a:prstGeom prst="rect">
+                            <a:avLst/>
+                          </a:prstGeom>
+                        </pic:spPr>
+                      </pic:pic>
+                      <pic:pic xmlns:pic="http://schemas.openxmlformats.org/drawingml/2006/picture">
+                        <pic:nvPicPr>
+                          <pic:cNvPr id="56" name="תמונה 56" descr="תמונה שמכילה טקסט, לוחית&#10;&#10;התיאור נוצר באופן אוטומטי"/>
+                          <pic:cNvPicPr>
+                            <a:picLocks noChangeAspect="1"/>
+                          </pic:cNvPicPr>
+                        </pic:nvPicPr>
+                        <pic:blipFill>
+                          <a:blip r:embed="rId42">
+                            <a:extLst>
+                              <a:ext uri="{28A0092B-C50C-407E-A947-70E740481C1C}">
+                                <a14:useLocalDpi xmlns:a14="http://schemas.microsoft.com/office/drawing/2010/main" val="0"/>
+                              </a:ext>
+                            </a:extLst>
+                          </a:blip>
+                          <a:stretch>
+                            <a:fillRect/>
+                          </a:stretch>
+                        </pic:blipFill>
+                        <pic:spPr>
+                          <a:xfrm>
+                            <a:off x="3720905" y="0"/>
+                            <a:ext cx="3522345" cy="4100195"/>
+                          </a:xfrm>
+                          <a:prstGeom prst="rect">
+                            <a:avLst/>
+                          </a:prstGeom>
+                        </pic:spPr>
+                      </pic:pic>
+                      <wps:wsp>
+                        <wps:cNvPr id="57" name="תיבת טקסט 2"/>
+                        <wps:cNvSpPr txBox="1">
+                          <a:spLocks noChangeArrowheads="1"/>
+                        </wps:cNvSpPr>
+                        <wps:spPr bwMode="auto">
+                          <a:xfrm flipH="1">
+                            <a:off x="1371600" y="4135902"/>
+                            <a:ext cx="4550898" cy="232116"/>
+                          </a:xfrm>
+                          <a:prstGeom prst="rect">
+                            <a:avLst/>
+                          </a:prstGeom>
+                          <a:noFill/>
+                          <a:ln w="9525">
+                            <a:noFill/>
+                            <a:miter lim="800000"/>
+                            <a:headEnd/>
+                            <a:tailEnd/>
+                          </a:ln>
+                        </wps:spPr>
+                        <wps:txbx>
+                          <w:txbxContent>
+                            <w:p>
+                              <w:pPr>
+                                <w:ind w:left="360"/>
+                                <w:jc w:val="center"/>
+                                <w:rPr>
+                                  <w:rFonts w:ascii="David" w:hAnsi="David" w:cs="David"/>
+                                  <w:b/>
+                                  <w:color w:val="767171" w:themeColor="background2" w:themeShade="80"/>
+                                  <w:sz w:val="20"/>
+                                  <w:szCs w:val="20"/>
+                                </w:rPr>
+                              </w:pPr>
+                              <w:r>
+                                <w:rPr>
+                                  <w:rFonts w:ascii="David" w:hAnsi="David" w:cs="David" w:hint="cs"/>
+                                  <w:b/>
+                                  <w:color w:val="767171" w:themeColor="background2" w:themeShade="80"/>
+                                  <w:sz w:val="20"/>
+                                  <w:szCs w:val="20"/>
+                                  <w:rtl/>
+                                </w:rPr>
+                                <w:t xml:space="preserve">איור </w:t>
+                              </w:r>
+                              <w:r>
+                                <w:rPr>
+                                  <w:rFonts w:ascii="David" w:hAnsi="David" w:cs="David" w:hint="cs"/>
+                                  <w:b/>
+                                  <w:color w:val="767171" w:themeColor="background2" w:themeShade="80"/>
+                                  <w:sz w:val="20"/>
+                                  <w:szCs w:val="20"/>
+                                  <w:rtl/>
+                                </w:rPr>
+                                <w:t>18</w:t>
+                              </w:r>
+                              <w:r>
+                                <w:rPr>
+                                  <w:rFonts w:ascii="David" w:hAnsi="David" w:cs="David" w:hint="cs"/>
+                                  <w:b/>
+                                  <w:color w:val="767171" w:themeColor="background2" w:themeShade="80"/>
+                                  <w:sz w:val="20"/>
+                                  <w:szCs w:val="20"/>
+                                  <w:rtl/>
+                                </w:rPr>
+                                <w:t xml:space="preserve"> </w:t>
+                              </w:r>
+                              <w:r>
+                                <w:rPr>
+                                  <w:rFonts w:ascii="David" w:hAnsi="David" w:cs="David"/>
+                                  <w:b/>
+                                  <w:color w:val="767171" w:themeColor="background2" w:themeShade="80"/>
+                                  <w:sz w:val="20"/>
+                                  <w:szCs w:val="20"/>
+                                  <w:rtl/>
+                                </w:rPr>
+                                <w:t>–</w:t>
+                              </w:r>
+                              <w:r>
+                                <w:rPr>
+                                  <w:rFonts w:ascii="David" w:hAnsi="David" w:cs="David" w:hint="cs"/>
+                                  <w:b/>
+                                  <w:color w:val="767171" w:themeColor="background2" w:themeShade="80"/>
+                                  <w:sz w:val="20"/>
+                                  <w:szCs w:val="20"/>
+                                  <w:rtl/>
+                                </w:rPr>
+                                <w:t xml:space="preserve"> </w:t>
+                              </w:r>
+                              <w:r>
+                                <w:rPr>
+                                  <w:rFonts w:ascii="David" w:hAnsi="David" w:cs="David" w:hint="cs"/>
+                                  <w:b/>
+                                  <w:color w:val="767171" w:themeColor="background2" w:themeShade="80"/>
+                                  <w:sz w:val="20"/>
+                                  <w:szCs w:val="20"/>
+                                  <w:rtl/>
+                                </w:rPr>
+                                <w:t>פלט אלגוריתם האונליין</w:t>
+                              </w:r>
+                              <w:r>
+                                <w:rPr>
+                                  <w:rFonts w:ascii="David" w:hAnsi="David" w:cs="David" w:hint="cs"/>
+                                  <w:b/>
+                                  <w:color w:val="767171" w:themeColor="background2" w:themeShade="80"/>
+                                  <w:sz w:val="20"/>
+                                  <w:szCs w:val="20"/>
+                                  <w:rtl/>
+                                </w:rPr>
+                                <w:t xml:space="preserve"> </w:t>
+                              </w:r>
+                              <w:r>
+                                <w:rPr>
+                                  <w:rFonts w:ascii="David" w:hAnsi="David" w:cs="David" w:hint="cs"/>
+                                  <w:b/>
+                                  <w:color w:val="767171" w:themeColor="background2" w:themeShade="80"/>
+                                  <w:sz w:val="20"/>
+                                  <w:szCs w:val="20"/>
+                                  <w:rtl/>
+                                </w:rPr>
+                                <w:t>כאשר התבצעו תיקונים לוקאליים ללא תיכנון מחדש</w:t>
+                              </w:r>
+                            </w:p>
+                          </w:txbxContent>
+                        </wps:txbx>
+                        <wps:bodyPr rot="0" vert="horz" wrap="square" lIns="91440" tIns="45720" rIns="91440" bIns="45720" anchor="t" anchorCtr="0">
+                          <a:noAutofit/>
+                        </wps:bodyPr>
+                      </wps:wsp>
+                    </wpg:wgp>
+                  </a:graphicData>
+                </a:graphic>
+              </wp:anchor>
+            </w:drawing>
+          </mc:Choice>
+          <mc:Fallback>
+            <w:pict>
+              <v:group w14:anchorId="26569952" id="קבוצה 58" o:spid="_x0000_s1075" style="position:absolute;left:0;text-align:left;margin-left:-79.5pt;margin-top:17.5pt;width:570.35pt;height:343.95pt;z-index:251713536" coordsize="72432,43680" o:gfxdata="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">
+                <v:shape id="תמונה 54" o:spid="_x0000_s1076" type="#_x0000_t75" alt="תמונה שמכילה טקסט&#10;&#10;התיאור נוצר באופן אוטומטי" style="position:absolute;width:35058;height:41001;visibility:visible;mso-wrap-style:square" o:gfxdata="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">
+                  <v:imagedata r:id="rId43" o:title="תמונה שמכילה טקסט&#10;&#10;התיאור נוצר באופן אוטומטי"/>
+                </v:shape>
+                <v:shape id="תמונה 56" o:spid="_x0000_s1077" type="#_x0000_t75" alt="תמונה שמכילה טקסט, לוחית&#10;&#10;התיאור נוצר באופן אוטומטי" style="position:absolute;left:37209;width:35223;height:41001;visibility:visible;mso-wrap-style:square" o:gfxdata="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">
+                  <v:imagedata r:id="rId44" o:title="תמונה שמכילה טקסט, לוחית&#10;&#10;התיאור נוצר באופן אוטומטי"/>
+                </v:shape>
+                <v:shape id="_x0000_s1078" type="#_x0000_t202" style="position:absolute;left:13716;top:41359;width:45508;height:2321;flip:x;visibility:visible;mso-wrap-style:square;v-text-anchor:top" o:gfxdata="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" filled="f" stroked="f">
+                  <v:textbox>
+                    <w:txbxContent>
+                      <w:p>
+                        <w:pPr>
+                          <w:ind w:left="360"/>
+                          <w:jc w:val="center"/>
+                          <w:rPr>
+                            <w:rFonts w:ascii="David" w:hAnsi="David" w:cs="David"/>
+                            <w:b/>
+                            <w:color w:val="767171" w:themeColor="background2" w:themeShade="80"/>
+                            <w:sz w:val="20"/>
+                            <w:szCs w:val="20"/>
+                          </w:rPr>
+                        </w:pPr>
+                        <w:r>
+                          <w:rPr>
+                            <w:rFonts w:ascii="David" w:hAnsi="David" w:cs="David" w:hint="cs"/>
+                            <w:b/>
+                            <w:color w:val="767171" w:themeColor="background2" w:themeShade="80"/>
+                            <w:sz w:val="20"/>
+                            <w:szCs w:val="20"/>
+                            <w:rtl/>
+                          </w:rPr>
+                          <w:t xml:space="preserve">איור </w:t>
+                        </w:r>
+                        <w:r>
+                          <w:rPr>
+                            <w:rFonts w:ascii="David" w:hAnsi="David" w:cs="David" w:hint="cs"/>
+                            <w:b/>
+                            <w:color w:val="767171" w:themeColor="background2" w:themeShade="80"/>
+                            <w:sz w:val="20"/>
+                            <w:szCs w:val="20"/>
+                            <w:rtl/>
+                          </w:rPr>
+                          <w:t>18</w:t>
+                        </w:r>
+                        <w:r>
+                          <w:rPr>
+                            <w:rFonts w:ascii="David" w:hAnsi="David" w:cs="David" w:hint="cs"/>
+                            <w:b/>
+                            <w:color w:val="767171" w:themeColor="background2" w:themeShade="80"/>
+                            <w:sz w:val="20"/>
+                            <w:szCs w:val="20"/>
+                            <w:rtl/>
+                          </w:rPr>
+                          <w:t xml:space="preserve"> </w:t>
+                        </w:r>
+                        <w:r>
+                          <w:rPr>
+                            <w:rFonts w:ascii="David" w:hAnsi="David" w:cs="David"/>
+                            <w:b/>
+                            <w:color w:val="767171" w:themeColor="background2" w:themeShade="80"/>
+                            <w:sz w:val="20"/>
+                            <w:szCs w:val="20"/>
+                            <w:rtl/>
+                          </w:rPr>
+                          <w:t>–</w:t>
+                        </w:r>
+                        <w:r>
+                          <w:rPr>
+                            <w:rFonts w:ascii="David" w:hAnsi="David" w:cs="David" w:hint="cs"/>
+                            <w:b/>
+                            <w:color w:val="767171" w:themeColor="background2" w:themeShade="80"/>
+                            <w:sz w:val="20"/>
+                            <w:szCs w:val="20"/>
+                            <w:rtl/>
+                          </w:rPr>
+                          <w:t xml:space="preserve"> </w:t>
+                        </w:r>
+                        <w:r>
+                          <w:rPr>
+                            <w:rFonts w:ascii="David" w:hAnsi="David" w:cs="David" w:hint="cs"/>
+                            <w:b/>
+                            <w:color w:val="767171" w:themeColor="background2" w:themeShade="80"/>
+                            <w:sz w:val="20"/>
+                            <w:szCs w:val="20"/>
+                            <w:rtl/>
+                          </w:rPr>
+                          <w:t>פלט אלגוריתם האונליין</w:t>
+                        </w:r>
+                        <w:r>
+                          <w:rPr>
+                            <w:rFonts w:ascii="David" w:hAnsi="David" w:cs="David" w:hint="cs"/>
+                            <w:b/>
+                            <w:color w:val="767171" w:themeColor="background2" w:themeShade="80"/>
+                            <w:sz w:val="20"/>
+                            <w:szCs w:val="20"/>
+                            <w:rtl/>
+                          </w:rPr>
+                          <w:t xml:space="preserve"> </w:t>
+                        </w:r>
+                        <w:r>
+                          <w:rPr>
+                            <w:rFonts w:ascii="David" w:hAnsi="David" w:cs="David" w:hint="cs"/>
+                            <w:b/>
+                            <w:color w:val="767171" w:themeColor="background2" w:themeShade="80"/>
+                            <w:sz w:val="20"/>
+                            <w:szCs w:val="20"/>
+                            <w:rtl/>
+                          </w:rPr>
+                          <w:t>כאשר התבצעו תיקונים לוקאליים ללא תיכנון מחדש</w:t>
+                        </w:r>
+                      </w:p>
+                    </w:txbxContent>
+                  </v:textbox>
+                </v:shape>
+              </v:group>
+            </w:pict>
+          </mc:Fallback>
+        </mc:AlternateContent>
+      </w:r>
+      <w:r>
+        <w:rPr>
+          <w:rFonts w:hint="cs"/>
+          <w:rtl/>
+        </w:rPr>
+        <w:t>:</w:t>
+      </w:r>
+    </w:p>
+    <w:p/>
+    <w:p>
+      <w:pPr>
+        <w:rPr>
+          <w:rtl/>
+        </w:rPr>
+      </w:pPr>
+    </w:p>
+    <w:p>
+      <w:pPr>
+        <w:rPr>
+          <w:rtl/>
+        </w:rPr>
+      </w:pPr>
+    </w:p>
+    <w:p>
+      <w:pPr>
+        <w:rPr>
+          <w:rtl/>
+        </w:rPr>
+      </w:pPr>
+    </w:p>
+    <w:p>
+      <w:pPr>
+        <w:rPr>
+          <w:rtl/>
+        </w:rPr>
+      </w:pPr>
+    </w:p>
+    <w:p>
+      <w:pPr>
+        <w:rPr>
+          <w:rtl/>
+        </w:rPr>
+      </w:pPr>
+    </w:p>
+    <w:p>
+      <w:pPr>
+        <w:rPr>
+          <w:rtl/>
+        </w:rPr>
+      </w:pPr>
+    </w:p>
+    <w:p>
+      <w:pPr>
+        <w:rPr>
+          <w:rtl/>
+        </w:rPr>
+      </w:pPr>
+    </w:p>
+    <w:p>
+      <w:pPr>
+        <w:rPr>
+          <w:rtl/>
+        </w:rPr>
+      </w:pPr>
+    </w:p>
+    <w:p>
+      <w:pPr>
+        <w:rPr>
+          <w:rtl/>
+        </w:rPr>
+      </w:pPr>
+    </w:p>
+    <w:p>
+      <w:pPr>
+        <w:rPr>
+          <w:rtl/>
+        </w:rPr>
+      </w:pPr>
+    </w:p>
+    <w:p>
+      <w:pPr>
+        <w:rPr>
+          <w:rtl/>
+        </w:rPr>
+      </w:pPr>
+    </w:p>
+    <w:p>
+      <w:pPr>
+        <w:rPr>
+          <w:rtl/>
+        </w:rPr>
+      </w:pPr>
+    </w:p>
+    <w:p>
+      <w:pPr>
+        <w:rPr>
+          <w:rtl/>
+        </w:rPr>
+      </w:pPr>
+    </w:p>
+    <w:p>
+      <w:pPr>
+        <w:rPr>
+          <w:rtl/>
+        </w:rPr>
+      </w:pPr>
+    </w:p>
+    <w:p>
+      <w:pPr>
+        <w:rPr>
+          <w:rtl/>
+        </w:rPr>
+      </w:pPr>
+    </w:p>
+    <w:p>
+      <w:pPr>
+        <w:rPr>
+          <w:rtl/>
+        </w:rPr>
+      </w:pPr>
+    </w:p>
+    <w:p>
+      <w:pPr>
+        <w:rPr>
+          <w:rtl/>
+        </w:rPr>
+      </w:pPr>
+    </w:p>
+    <w:p>
+      <w:pPr>
+        <w:rPr>
+          <w:rtl/>
+        </w:rPr>
+      </w:pPr>
+    </w:p>
+    <w:p>
+      <w:pPr>
+        <w:rPr>
+          <w:rtl/>
+        </w:rPr>
+      </w:pPr>
+    </w:p>
+    <w:p>
+      <w:pPr>
+        <w:rPr>
+          <w:rtl/>
+        </w:rPr>
+      </w:pPr>
+    </w:p>
+    <w:p>
+      <w:pPr>
+        <w:rPr>
+          <w:rtl/>
+        </w:rPr>
+      </w:pPr>
+    </w:p>
+    <w:p>
+      <w:pPr>
+        <w:rPr>
+          <w:rtl/>
+        </w:rPr>
+      </w:pPr>
+    </w:p>
+    <w:p>
+      <w:pPr>
+        <w:rPr>
+          <w:rtl/>
+        </w:rPr>
+      </w:pPr>
+    </w:p>
+    <w:p>
+      <w:pPr>
+        <w:rPr>
+          <w:rtl/>
+        </w:rPr>
+      </w:pPr>
+    </w:p>
+    <w:p>
+      <w:pPr>
+        <w:rPr>
+          <w:rtl/>
+        </w:rPr>
+      </w:pPr>
+    </w:p>
+    <w:p>
+      <w:pPr>
+        <w:rPr>
+          <w:rtl/>
+        </w:rPr>
+      </w:pPr>
+    </w:p>
+    <w:p>
+      <w:pPr>
+        <w:rPr>
+          <w:rtl/>
+        </w:rPr>
+      </w:pPr>
+    </w:p>
+    <w:p>
+      <w:pPr>
+        <w:rPr>
+          <w:rtl/>
+        </w:rPr>
+      </w:pPr>
+      <w:r>
+        <w:rPr>
+          <w:rFonts w:hint="cs"/>
+          <w:rtl/>
+        </w:rPr>
+        <w:t xml:space="preserve">ניתן לראות כי הסימולטור השלים את פעולתו ללא תיכנון מחדש אך לא בזמן 110 לפי </w:t>
+      </w:r>
+      <w:proofErr w:type="spellStart"/>
+      <w:r>
+        <w:rPr>
+          <w:rFonts w:hint="cs"/>
+          <w:rtl/>
+        </w:rPr>
+        <w:t>התכנית</w:t>
+      </w:r>
+      <w:proofErr w:type="spellEnd"/>
+      <w:r>
+        <w:rPr>
+          <w:rFonts w:hint="cs"/>
+          <w:rtl/>
+        </w:rPr>
+        <w:t xml:space="preserve"> המתקבלת מאלגוריתם </w:t>
+      </w:r>
+      <w:proofErr w:type="spellStart"/>
+      <w:r>
+        <w:rPr>
+          <w:rFonts w:hint="cs"/>
+          <w:rtl/>
+        </w:rPr>
+        <w:t>האופליין</w:t>
+      </w:r>
+      <w:proofErr w:type="spellEnd"/>
+      <w:r>
+        <w:rPr>
+          <w:rFonts w:hint="cs"/>
+          <w:rtl/>
+        </w:rPr>
+        <w:t xml:space="preserve"> אלא בזמן 173.</w:t>
+      </w:r>
+    </w:p>
+    <w:p>
+      <w:pPr>
+        <w:rPr>
+          <w:rtl/>
+        </w:rPr>
+      </w:pPr>
+      <w:r>
+        <w:rPr>
+          <w:rFonts w:hint="cs"/>
+          <w:rtl/>
+        </w:rPr>
+        <w:t>ההפרעות מתווספות באופן רנדומלי כמצופה.</w:t>
+      </w:r>
+    </w:p>
+    <w:p>
+      <w:pPr>
+        <w:rPr>
+          <w:rtl/>
+        </w:rPr>
+      </w:pPr>
+    </w:p>
+    <w:p>
+      <w:pPr>
+        <w:rPr>
+          <w:rtl/>
+        </w:rPr>
+      </w:pPr>
+    </w:p>
+    <w:p>
+      <w:pPr>
+        <w:rPr>
+          <w:rtl/>
+        </w:rPr>
+      </w:pPr>
+    </w:p>
+    <w:p>
+      <w:pPr>
+        <w:rPr>
+          <w:rtl/>
+        </w:rPr>
+      </w:pPr>
+    </w:p>
+    <w:p>
+      <w:pPr>
+        <w:rPr>
+          <w:rtl/>
+        </w:rPr>
+      </w:pPr>
+    </w:p>
+    <w:p>
+      <w:pPr>
+        <w:rPr>
+          <w:rtl/>
+        </w:rPr>
+      </w:pPr>
+    </w:p>
+    <w:p>
+      <w:pPr>
+        <w:rPr>
+          <w:rtl/>
+        </w:rPr>
+      </w:pPr>
+    </w:p>
+    <w:p>
+      <w:pPr>
+        <w:rPr>
+          <w:rtl/>
+        </w:rPr>
+      </w:pPr>
+    </w:p>
+    <w:p>
+      <w:pPr>
+        <w:rPr>
+          <w:rtl/>
+        </w:rPr>
+      </w:pPr>
+    </w:p>
+    <w:p>
+      <w:pPr>
+        <w:rPr>
+          <w:rtl/>
+        </w:rPr>
+      </w:pPr>
+    </w:p>
+    <w:p>
+      <w:pPr>
+        <w:rPr>
+          <w:rtl/>
+        </w:rPr>
+      </w:pPr>
+    </w:p>
+    <w:p>
+      <w:pPr>
+        <w:rPr>
+          <w:rtl/>
+        </w:rPr>
+      </w:pPr>
+    </w:p>
+    <w:p>
+      <w:pPr>
+        <w:rPr>
+          <w:rtl/>
+        </w:rPr>
+      </w:pPr>
+    </w:p>
+    <w:p>
+      <w:pPr>
+        <w:rPr>
+          <w:rtl/>
+        </w:rPr>
+      </w:pPr>
+    </w:p>
+    <w:p>
+      <w:pPr>
+        <w:rPr>
+          <w:rtl/>
+        </w:rPr>
+      </w:pPr>
+    </w:p>
+    <w:p>
+      <w:pPr>
+        <w:rPr>
+          <w:rtl/>
+        </w:rPr>
+      </w:pPr>
+    </w:p>
+    <w:p>
+      <w:pPr>
+        <w:rPr>
+          <w:rtl/>
+        </w:rPr>
+      </w:pPr>
+      <w:r>
+        <w:rPr>
+          <w:rtl/>
+        </w:rPr>
+        <w:drawing>
+          <wp:anchor distT="0" distB="0" distL="114300" distR="114300" simplePos="0" relativeHeight="251715584" behindDoc="0" locked="0" layoutInCell="1" allowOverlap="1" wp14:anchorId="5A63641B" wp14:editId="61FCB438">
+            <wp:simplePos x="0" y="0"/>
+            <wp:positionH relativeFrom="page">
+              <wp:posOffset>3853815</wp:posOffset>
+            </wp:positionH>
+            <wp:positionV relativeFrom="paragraph">
+              <wp:posOffset>290146</wp:posOffset>
+            </wp:positionV>
+            <wp:extent cx="3648613" cy="3010436"/>
+            <wp:effectExtent l="0" t="0" r="0" b="0"/>
+            <wp:wrapTopAndBottom/>
+            <wp:docPr id="60" name="תמונה 60"/>
+            <wp:cNvGraphicFramePr>
+              <a:graphicFrameLocks xmlns:a="http://schemas.openxmlformats.org/drawingml/2006/main" noChangeAspect="1"/>
+            </wp:cNvGraphicFramePr>
+            <a:graphic xmlns:a="http://schemas.openxmlformats.org/drawingml/2006/main">
+              <a:graphicData uri="http://schemas.openxmlformats.org/drawingml/2006/picture">
+                <pic:pic xmlns:pic="http://schemas.openxmlformats.org/drawingml/2006/picture">
+                  <pic:nvPicPr>
+                    <pic:cNvPr id="1" name=""/>
+                    <pic:cNvPicPr/>
+                  </pic:nvPicPr>
+                  <pic:blipFill>
+                    <a:blip r:embed="rId45">
+                      <a:extLst>
+                        <a:ext uri="{28A0092B-C50C-407E-A947-70E740481C1C}">
+                          <a14:useLocalDpi xmlns:a14="http://schemas.microsoft.com/office/drawing/2010/main" val="0"/>
+                        </a:ext>
+                      </a:extLst>
+                    </a:blip>
+                    <a:stretch>
+                      <a:fillRect/>
+                    </a:stretch>
+                  </pic:blipFill>
+                  <pic:spPr>
+                    <a:xfrm>
+                      <a:off x="0" y="0"/>
+                      <a:ext cx="3648613" cy="3010436"/>
+                    </a:xfrm>
+                    <a:prstGeom prst="rect">
+                      <a:avLst/>
+                    </a:prstGeom>
+                  </pic:spPr>
+                </pic:pic>
+              </a:graphicData>
+            </a:graphic>
+            <wp14:sizeRelH relativeFrom="margin">
+              <wp14:pctWidth>0</wp14:pctWidth>
+            </wp14:sizeRelH>
+            <wp14:sizeRelV relativeFrom="margin">
+              <wp14:pctHeight>0</wp14:pctHeight>
+            </wp14:sizeRelV>
+          </wp:anchor>
+        </w:drawing>
+      </w:r>
+      <w:r>
+        <w:rPr>
+          <w:rtl/>
+        </w:rPr>
+        <w:drawing>
+          <wp:anchor distT="0" distB="0" distL="114300" distR="114300" simplePos="0" relativeHeight="251714560" behindDoc="0" locked="0" layoutInCell="1" allowOverlap="1" wp14:anchorId="1CBF0898" wp14:editId="247C1372">
+            <wp:simplePos x="0" y="0"/>
+            <wp:positionH relativeFrom="margin">
+              <wp:posOffset>-883285</wp:posOffset>
+            </wp:positionH>
+            <wp:positionV relativeFrom="paragraph">
+              <wp:posOffset>283845</wp:posOffset>
+            </wp:positionV>
+            <wp:extent cx="3541395" cy="3825875"/>
+            <wp:effectExtent l="0" t="0" r="1905" b="3175"/>
+            <wp:wrapTopAndBottom/>
+            <wp:docPr id="59" name="תמונה 59" descr="תמונה שמכילה טקסט&#10;&#10;התיאור נוצר באופן אוטומטי"/>
+            <wp:cNvGraphicFramePr>
+              <a:graphicFrameLocks xmlns:a="http://schemas.openxmlformats.org/drawingml/2006/main" noChangeAspect="1"/>
+            </wp:cNvGraphicFramePr>
+            <a:graphic xmlns:a="http://schemas.openxmlformats.org/drawingml/2006/main">
+              <a:graphicData uri="http://schemas.openxmlformats.org/drawingml/2006/picture">
+                <pic:pic xmlns:pic="http://schemas.openxmlformats.org/drawingml/2006/picture">
+                  <pic:nvPicPr>
+                    <pic:cNvPr id="59" name="תמונה 59" descr="תמונה שמכילה טקסט&#10;&#10;התיאור נוצר באופן אוטומטי"/>
+                    <pic:cNvPicPr/>
+                  </pic:nvPicPr>
+                  <pic:blipFill>
+                    <a:blip r:embed="rId46">
+                      <a:extLst>
+                        <a:ext uri="{28A0092B-C50C-407E-A947-70E740481C1C}">
+                          <a14:useLocalDpi xmlns:a14="http://schemas.microsoft.com/office/drawing/2010/main" val="0"/>
+                        </a:ext>
+                      </a:extLst>
+                    </a:blip>
+                    <a:stretch>
+                      <a:fillRect/>
+                    </a:stretch>
+                  </pic:blipFill>
+                  <pic:spPr>
+                    <a:xfrm>
+                      <a:off x="0" y="0"/>
+                      <a:ext cx="3541395" cy="3825875"/>
+                    </a:xfrm>
+                    <a:prstGeom prst="rect">
+                      <a:avLst/>
+                    </a:prstGeom>
+                  </pic:spPr>
+                </pic:pic>
+              </a:graphicData>
+            </a:graphic>
+            <wp14:sizeRelH relativeFrom="margin">
+              <wp14:pctWidth>0</wp14:pctWidth>
+            </wp14:sizeRelH>
+            <wp14:sizeRelV relativeFrom="margin">
+              <wp14:pctHeight>0</wp14:pctHeight>
+            </wp14:sizeRelV>
+          </wp:anchor>
+        </w:drawing>
+      </w:r>
+      <w:r>
+        <w:rPr>
+          <w:rFonts w:hint="cs"/>
+          <w:rtl/>
+        </w:rPr>
+        <w:t xml:space="preserve">פלט אלגוריתם האונליין כאשר </w:t>
+      </w:r>
+      <w:r>
+        <w:rPr>
+          <w:rFonts w:hint="cs"/>
+          <w:rtl/>
+        </w:rPr>
+        <w:t>מתבצע</w:t>
+      </w:r>
+      <w:r>
+        <w:rPr>
+          <w:rFonts w:hint="cs"/>
+          <w:rtl/>
+        </w:rPr>
+        <w:t xml:space="preserve"> תיכנון מחדש:</w:t>
+      </w:r>
+    </w:p>
+    <w:p>
+      <w:pPr>
+        <w:rPr>
+          <w:rtl/>
+        </w:rPr>
+      </w:pPr>
+    </w:p>
+    <w:p>
+      <w:pPr>
+        <w:rPr>
+          <w:rtl/>
+        </w:rPr>
+      </w:pPr>
+    </w:p>
+    <w:p>
+      <w:pPr>
+        <w:rPr>
+          <w:rtl/>
+        </w:rPr>
+      </w:pPr>
+      <w:r>
+        <w:rPr>
+          <w:rtl/>
+        </w:rPr>
+        <w:drawing>
+          <wp:anchor distT="0" distB="0" distL="114300" distR="114300" simplePos="0" relativeHeight="251716608" behindDoc="0" locked="0" layoutInCell="1" allowOverlap="1" wp14:anchorId="2E2CDC17" wp14:editId="7C4A4E52">
+            <wp:simplePos x="0" y="0"/>
+            <wp:positionH relativeFrom="margin">
+              <wp:align>center</wp:align>
+            </wp:positionH>
+            <wp:positionV relativeFrom="paragraph">
+              <wp:posOffset>555663</wp:posOffset>
+            </wp:positionV>
+            <wp:extent cx="3286584" cy="1257475"/>
+            <wp:effectExtent l="0" t="0" r="9525" b="0"/>
+            <wp:wrapTopAndBottom/>
+            <wp:docPr id="61" name="תמונה 61" descr="תמונה שמכילה טקסט&#10;&#10;התיאור נוצר באופן אוטומטי"/>
+            <wp:cNvGraphicFramePr>
+              <a:graphicFrameLocks xmlns:a="http://schemas.openxmlformats.org/drawingml/2006/main" noChangeAspect="1"/>
+            </wp:cNvGraphicFramePr>
+            <a:graphic xmlns:a="http://schemas.openxmlformats.org/drawingml/2006/main">
+              <a:graphicData uri="http://schemas.openxmlformats.org/drawingml/2006/picture">
+                <pic:pic xmlns:pic="http://schemas.openxmlformats.org/drawingml/2006/picture">
+                  <pic:nvPicPr>
+                    <pic:cNvPr id="61" name="תמונה 61" descr="תמונה שמכילה טקסט&#10;&#10;התיאור נוצר באופן אוטומטי"/>
+                    <pic:cNvPicPr/>
+                  </pic:nvPicPr>
+                  <pic:blipFill>
+                    <a:blip r:embed="rId47">
+                      <a:extLst>
+                        <a:ext uri="{28A0092B-C50C-407E-A947-70E740481C1C}">
+                          <a14:useLocalDpi xmlns:a14="http://schemas.microsoft.com/office/drawing/2010/main" val="0"/>
+                        </a:ext>
+                      </a:extLst>
+                    </a:blip>
+                    <a:stretch>
+                      <a:fillRect/>
+                    </a:stretch>
+                  </pic:blipFill>
+                  <pic:spPr>
+                    <a:xfrm>
+                      <a:off x="0" y="0"/>
+                      <a:ext cx="3286584" cy="1257475"/>
+                    </a:xfrm>
+                    <a:prstGeom prst="rect">
+                      <a:avLst/>
+                    </a:prstGeom>
+                  </pic:spPr>
+                </pic:pic>
+              </a:graphicData>
+            </a:graphic>
+          </wp:anchor>
+        </w:drawing>
+      </w:r>
+      <w:r>
+        <w:rPr>
+          <w:rFonts w:hint="cs"/>
+          <w:rtl/>
+        </w:rPr>
+        <w:t xml:space="preserve">ניתן לראות כי בזמן 33 נוצרת הפרעה לפעולת ההמראה של מטוס 0, הפרעה זו גרמה לעיכוב </w:t>
+      </w:r>
+      <w:proofErr w:type="spellStart"/>
+      <w:r>
+        <w:rPr>
+          <w:rFonts w:hint="cs"/>
+          <w:rtl/>
+        </w:rPr>
+        <w:t>בתכנית</w:t>
+      </w:r>
+      <w:proofErr w:type="spellEnd"/>
+      <w:r>
+        <w:rPr>
+          <w:rFonts w:hint="cs"/>
+          <w:rtl/>
+        </w:rPr>
+        <w:t xml:space="preserve"> שהפך אותה ללא </w:t>
+      </w:r>
+      <w:proofErr w:type="spellStart"/>
+      <w:r>
+        <w:rPr>
+          <w:rFonts w:hint="cs"/>
+          <w:rtl/>
+        </w:rPr>
+        <w:t>פיזיבלית</w:t>
+      </w:r>
+      <w:proofErr w:type="spellEnd"/>
+      <w:r>
+        <w:rPr>
+          <w:rFonts w:hint="cs"/>
+          <w:rtl/>
+        </w:rPr>
+        <w:t>.</w:t>
+      </w:r>
+      <w:r>
+        <w:rPr>
+          <w:rFonts w:hint="cs"/>
+          <w:rtl/>
+        </w:rPr>
+        <w:t xml:space="preserve"> כתוצאה מכך התבצע תיכנון מחדש וקיבלנו את קובץ </w:t>
+      </w:r>
+      <w:proofErr w:type="spellStart"/>
+      <w:r>
+        <w:rPr>
+          <w:rFonts w:hint="cs"/>
+          <w:rtl/>
+        </w:rPr>
+        <w:t>הקונפיג</w:t>
+      </w:r>
+      <w:proofErr w:type="spellEnd"/>
+      <w:r>
+        <w:rPr>
+          <w:rFonts w:hint="cs"/>
+          <w:rtl/>
+        </w:rPr>
+        <w:t xml:space="preserve"> הבא: </w:t>
+      </w:r>
+    </w:p>
+    <w:p>
+      <w:pPr>
+        <w:rPr>
+          <w:rtl/>
+        </w:rPr>
+      </w:pPr>
+    </w:p>
+    <w:p>
+      <w:pPr>
+        <w:rPr>
+          <w:rtl/>
+        </w:rPr>
+      </w:pPr>
+      <w:r>
+        <w:rPr>
+          <w:rtl/>
+        </w:rPr>
+        <w:drawing>
+          <wp:anchor distT="0" distB="0" distL="114300" distR="114300" simplePos="0" relativeHeight="251717632" behindDoc="0" locked="0" layoutInCell="1" allowOverlap="1" wp14:anchorId="6A77CDCF" wp14:editId="35E85EC3">
+            <wp:simplePos x="0" y="0"/>
+            <wp:positionH relativeFrom="margin">
+              <wp:align>right</wp:align>
+            </wp:positionH>
+            <wp:positionV relativeFrom="paragraph">
+              <wp:posOffset>257068</wp:posOffset>
+            </wp:positionV>
+            <wp:extent cx="5274310" cy="1169670"/>
+            <wp:effectExtent l="0" t="0" r="2540" b="0"/>
+            <wp:wrapTopAndBottom/>
+            <wp:docPr id="62" name="תמונה 62" descr="תמונה שמכילה טקסט, מקורה, מחשב, צילום מסך&#10;&#10;התיאור נוצר באופן אוטומטי"/>
+            <wp:cNvGraphicFramePr>
+              <a:graphicFrameLocks xmlns:a="http://schemas.openxmlformats.org/drawingml/2006/main" noChangeAspect="1"/>
+            </wp:cNvGraphicFramePr>
+            <a:graphic xmlns:a="http://schemas.openxmlformats.org/drawingml/2006/main">
+              <a:graphicData uri="http://schemas.openxmlformats.org/drawingml/2006/picture">
+                <pic:pic xmlns:pic="http://schemas.openxmlformats.org/drawingml/2006/picture">
+                  <pic:nvPicPr>
+                    <pic:cNvPr id="62" name="תמונה 62" descr="תמונה שמכילה טקסט, מקורה, מחשב, צילום מסך&#10;&#10;התיאור נוצר באופן אוטומטי"/>
+                    <pic:cNvPicPr/>
+                  </pic:nvPicPr>
+                  <pic:blipFill>
+                    <a:blip r:embed="rId48">
+                      <a:extLst>
+                        <a:ext uri="{28A0092B-C50C-407E-A947-70E740481C1C}">
+                          <a14:useLocalDpi xmlns:a14="http://schemas.microsoft.com/office/drawing/2010/main" val="0"/>
+                        </a:ext>
+                      </a:extLst>
+                    </a:blip>
+                    <a:stretch>
+                      <a:fillRect/>
+                    </a:stretch>
+                  </pic:blipFill>
+                  <pic:spPr>
+                    <a:xfrm>
+                      <a:off x="0" y="0"/>
+                      <a:ext cx="5274310" cy="1169670"/>
+                    </a:xfrm>
+                    <a:prstGeom prst="rect">
+                      <a:avLst/>
+                    </a:prstGeom>
+                  </pic:spPr>
+                </pic:pic>
+              </a:graphicData>
+            </a:graphic>
+          </wp:anchor>
+        </w:drawing>
+      </w:r>
+      <w:r>
+        <w:rPr>
+          <w:rFonts w:hint="cs"/>
+          <w:rtl/>
+        </w:rPr>
+        <w:t xml:space="preserve">בעקבות כך נוצרה תכנית חדשה על ידי אלגוריתם </w:t>
+      </w:r>
+      <w:proofErr w:type="spellStart"/>
+      <w:r>
+        <w:rPr>
+          <w:rFonts w:hint="cs"/>
+          <w:rtl/>
+        </w:rPr>
+        <w:t>האופליין</w:t>
+      </w:r>
+      <w:proofErr w:type="spellEnd"/>
+      <w:r>
+        <w:rPr>
+          <w:rFonts w:hint="cs"/>
+          <w:rtl/>
+        </w:rPr>
+        <w:t>:</w:t>
+      </w:r>
+    </w:p>
+    <w:p>
+      <w:pPr>
+        <w:rPr>
+          <w:rtl/>
+        </w:rPr>
+      </w:pPr>
+    </w:p>
+    <w:p>
+      <w:pPr>
+        <w:rPr>
+          <w:rtl/>
+        </w:rPr>
+      </w:pPr>
+    </w:p>
+    <w:p>
+      <w:pPr>
+        <w:rPr>
+          <w:rtl/>
+        </w:rPr>
+      </w:pPr>
+    </w:p>
+    <w:p>
+      <w:pPr>
+        <w:rPr>
+          <w:rtl/>
+        </w:rPr>
+      </w:pPr>
+    </w:p>
+    <w:p>
+      <w:pPr>
+        <w:rPr>
+          <w:rtl/>
+        </w:rPr>
+      </w:pPr>
+      <w:r>
+        <w:rPr>
+          <w:rtl/>
+        </w:rPr>
+        <w:drawing>
+          <wp:anchor distT="0" distB="0" distL="114300" distR="114300" simplePos="0" relativeHeight="251718656" behindDoc="0" locked="0" layoutInCell="1" allowOverlap="1" wp14:anchorId="0E023341" wp14:editId="5EAD60CC">
+            <wp:simplePos x="0" y="0"/>
+            <wp:positionH relativeFrom="margin">
+              <wp:align>center</wp:align>
+            </wp:positionH>
+            <wp:positionV relativeFrom="paragraph">
+              <wp:posOffset>247650</wp:posOffset>
+            </wp:positionV>
+            <wp:extent cx="4477375" cy="3143689"/>
+            <wp:effectExtent l="0" t="0" r="0" b="0"/>
+            <wp:wrapTopAndBottom/>
+            <wp:docPr id="63" name="תמונה 63" descr="תמונה שמכילה טקסט&#10;&#10;התיאור נוצר באופן אוטומטי"/>
+            <wp:cNvGraphicFramePr>
+              <a:graphicFrameLocks xmlns:a="http://schemas.openxmlformats.org/drawingml/2006/main" noChangeAspect="1"/>
+            </wp:cNvGraphicFramePr>
+            <a:graphic xmlns:a="http://schemas.openxmlformats.org/drawingml/2006/main">
+              <a:graphicData uri="http://schemas.openxmlformats.org/drawingml/2006/picture">
+                <pic:pic xmlns:pic="http://schemas.openxmlformats.org/drawingml/2006/picture">
+                  <pic:nvPicPr>
+                    <pic:cNvPr id="63" name="תמונה 63" descr="תמונה שמכילה טקסט&#10;&#10;התיאור נוצר באופן אוטומטי"/>
+                    <pic:cNvPicPr/>
+                  </pic:nvPicPr>
+                  <pic:blipFill>
+                    <a:blip r:embed="rId49">
+                      <a:extLst>
+                        <a:ext uri="{28A0092B-C50C-407E-A947-70E740481C1C}">
+                          <a14:useLocalDpi xmlns:a14="http://schemas.microsoft.com/office/drawing/2010/main" val="0"/>
+                        </a:ext>
+                      </a:extLst>
+                    </a:blip>
+                    <a:stretch>
+                      <a:fillRect/>
+                    </a:stretch>
+                  </pic:blipFill>
+                  <pic:spPr>
+                    <a:xfrm>
+                      <a:off x="0" y="0"/>
+                      <a:ext cx="4477375" cy="3143689"/>
+                    </a:xfrm>
+                    <a:prstGeom prst="rect">
+                      <a:avLst/>
+                    </a:prstGeom>
+                  </pic:spPr>
+                </pic:pic>
+              </a:graphicData>
+            </a:graphic>
+          </wp:anchor>
+        </w:drawing>
+      </w:r>
+      <w:r>
+        <w:rPr>
+          <w:rFonts w:hint="cs"/>
+          <w:rtl/>
+        </w:rPr>
+        <w:t xml:space="preserve">פלט אלגוריתם האונליין </w:t>
+      </w:r>
+      <w:r>
+        <w:rPr>
+          <w:rFonts w:hint="cs"/>
+          <w:rtl/>
+        </w:rPr>
+        <w:t xml:space="preserve">על </w:t>
+      </w:r>
+      <w:proofErr w:type="spellStart"/>
+      <w:r>
+        <w:rPr>
+          <w:rFonts w:hint="cs"/>
+          <w:rtl/>
+        </w:rPr>
+        <w:t>התכנית</w:t>
+      </w:r>
+      <w:proofErr w:type="spellEnd"/>
+      <w:r>
+        <w:rPr>
+          <w:rFonts w:hint="cs"/>
+          <w:rtl/>
+        </w:rPr>
+        <w:t xml:space="preserve"> החדשה</w:t>
+      </w:r>
+      <w:r>
+        <w:rPr>
+          <w:rFonts w:hint="cs"/>
+          <w:rtl/>
+        </w:rPr>
+        <w:t>:</w:t>
+      </w:r>
+    </w:p>
+    <w:p>
+      <w:pPr>
+        <w:rPr>
+          <w:rtl/>
+        </w:rPr>
+      </w:pPr>
+    </w:p>
+    <w:p>
+      <w:pPr>
+        <w:rPr>
+          <w:rtl/>
+        </w:rPr>
+      </w:pPr>
+      <w:r>
+        <w:rPr>
+          <w:rFonts w:hint="cs"/>
+          <w:rtl/>
+        </w:rPr>
+        <w:t xml:space="preserve">ניתן לראות כי </w:t>
+      </w:r>
+      <w:proofErr w:type="spellStart"/>
+      <w:r>
+        <w:rPr>
+          <w:rFonts w:hint="cs"/>
+          <w:rtl/>
+        </w:rPr>
+        <w:t>התכנית</w:t>
+      </w:r>
+      <w:proofErr w:type="spellEnd"/>
+      <w:r>
+        <w:rPr>
+          <w:rFonts w:hint="cs"/>
+          <w:rtl/>
+        </w:rPr>
+        <w:t xml:space="preserve"> הסתיימה בהצלחה ללא תיכנון מחדש נוסף אך עם הפרעות נוספות שנוצרו.</w:t>
+      </w:r>
       <w:r>
         <w:rPr>
           <w:rtl/>
         </w:rPr>
         <w:br w:type="page"/>
       </w:r>
-    </w:p>
-    <w:p>
-      <w:pPr>
-        <w:rPr>
-          <w:rtl/>
-        </w:rPr>
-      </w:pPr>
     </w:p>
     <w:p>
       <w:pPr>
@@ -24469,8 +26183,8 @@
       </w:pPr>
     </w:p>
     <w:sectPr>
-      <w:headerReference w:type="default" r:id="rId41"/>
-      <w:footerReference w:type="default" r:id="rId42"/>
+      <w:headerReference w:type="default" r:id="rId50"/>
+      <w:footerReference w:type="default" r:id="rId51"/>
       <w:pgSz w:w="11906" w:h="16838"/>
       <w:pgMar w:top="1440" w:right="1800" w:bottom="1440" w:left="1800" w:header="708" w:footer="708" w:gutter="0"/>
       <w:cols w:space="708"/>
@@ -26525,6 +28239,273 @@
     </w:lvl>
   </w:abstractNum>
   <w:abstractNum w:abstractNumId="15" w15:restartNumberingAfterBreak="0">
+    <w:nsid w:val="5A292B25"/>
+    <w:multiLevelType w:val="hybridMultilevel"/>
+    <w:tmpl w:val="2FC869C2"/>
+    <w:lvl w:ilvl="0" w:tplc="0409000F">
+      <w:start w:val="1"/>
+      <w:numFmt w:val="decimal"/>
+      <w:lvlText w:val="%1."/>
+      <w:lvlJc w:val="left"/>
+      <w:pPr>
+        <w:ind w:left="720" w:hanging="360"/>
+      </w:pPr>
+      <w:rPr>
+        <w:rFonts w:hint="default"/>
+      </w:rPr>
+    </w:lvl>
+    <w:lvl w:ilvl="1" w:tplc="04090019" w:tentative="1">
+      <w:start w:val="1"/>
+      <w:numFmt w:val="lowerLetter"/>
+      <w:lvlText w:val="%2."/>
+      <w:lvlJc w:val="left"/>
+      <w:pPr>
+        <w:ind w:left="1440" w:hanging="360"/>
+      </w:pPr>
+    </w:lvl>
+    <w:lvl w:ilvl="2" w:tplc="0409001B" w:tentative="1">
+      <w:start w:val="1"/>
+      <w:numFmt w:val="lowerRoman"/>
+      <w:lvlText w:val="%3."/>
+      <w:lvlJc w:val="right"/>
+      <w:pPr>
+        <w:ind w:left="2160" w:hanging="180"/>
+      </w:pPr>
+    </w:lvl>
+    <w:lvl w:ilvl="3" w:tplc="0409000F" w:tentative="1">
+      <w:start w:val="1"/>
+      <w:numFmt w:val="decimal"/>
+      <w:lvlText w:val="%4."/>
+      <w:lvlJc w:val="left"/>
+      <w:pPr>
+        <w:ind w:left="2880" w:hanging="360"/>
+      </w:pPr>
+    </w:lvl>
+    <w:lvl w:ilvl="4" w:tplc="04090019" w:tentative="1">
+      <w:start w:val="1"/>
+      <w:numFmt w:val="lowerLetter"/>
+      <w:lvlText w:val="%5."/>
+      <w:lvlJc w:val="left"/>
+      <w:pPr>
+        <w:ind w:left="3600" w:hanging="360"/>
+      </w:pPr>
+    </w:lvl>
+    <w:lvl w:ilvl="5" w:tplc="0409001B" w:tentative="1">
+      <w:start w:val="1"/>
+      <w:numFmt w:val="lowerRoman"/>
+      <w:lvlText w:val="%6."/>
+      <w:lvlJc w:val="right"/>
+      <w:pPr>
+        <w:ind w:left="4320" w:hanging="180"/>
+      </w:pPr>
+    </w:lvl>
+    <w:lvl w:ilvl="6" w:tplc="0409000F" w:tentative="1">
+      <w:start w:val="1"/>
+      <w:numFmt w:val="decimal"/>
+      <w:lvlText w:val="%7."/>
+      <w:lvlJc w:val="left"/>
+      <w:pPr>
+        <w:ind w:left="5040" w:hanging="360"/>
+      </w:pPr>
+    </w:lvl>
+    <w:lvl w:ilvl="7" w:tplc="04090019" w:tentative="1">
+      <w:start w:val="1"/>
+      <w:numFmt w:val="lowerLetter"/>
+      <w:lvlText w:val="%8."/>
+      <w:lvlJc w:val="left"/>
+      <w:pPr>
+        <w:ind w:left="5760" w:hanging="360"/>
+      </w:pPr>
+    </w:lvl>
+    <w:lvl w:ilvl="8" w:tplc="0409001B" w:tentative="1">
+      <w:start w:val="1"/>
+      <w:numFmt w:val="lowerRoman"/>
+      <w:lvlText w:val="%9."/>
+      <w:lvlJc w:val="right"/>
+      <w:pPr>
+        <w:ind w:left="6480" w:hanging="180"/>
+      </w:pPr>
+    </w:lvl>
+  </w:abstractNum>
+  <w:abstractNum w:abstractNumId="16" w15:restartNumberingAfterBreak="0">
+    <w:nsid w:val="5FAB78FC"/>
+    <w:multiLevelType w:val="hybridMultilevel"/>
+    <w:tmpl w:val="463E4138"/>
+    <w:lvl w:ilvl="0" w:tplc="0409000F">
+      <w:start w:val="1"/>
+      <w:numFmt w:val="decimal"/>
+      <w:lvlText w:val="%1."/>
+      <w:lvlJc w:val="left"/>
+      <w:pPr>
+        <w:ind w:left="720" w:hanging="360"/>
+      </w:pPr>
+      <w:rPr>
+        <w:rFonts w:hint="default"/>
+      </w:rPr>
+    </w:lvl>
+    <w:lvl w:ilvl="1" w:tplc="04090019" w:tentative="1">
+      <w:start w:val="1"/>
+      <w:numFmt w:val="lowerLetter"/>
+      <w:lvlText w:val="%2."/>
+      <w:lvlJc w:val="left"/>
+      <w:pPr>
+        <w:ind w:left="1440" w:hanging="360"/>
+      </w:pPr>
+    </w:lvl>
+    <w:lvl w:ilvl="2" w:tplc="0409001B" w:tentative="1">
+      <w:start w:val="1"/>
+      <w:numFmt w:val="lowerRoman"/>
+      <w:lvlText w:val="%3."/>
+      <w:lvlJc w:val="right"/>
+      <w:pPr>
+        <w:ind w:left="2160" w:hanging="180"/>
+      </w:pPr>
+    </w:lvl>
+    <w:lvl w:ilvl="3" w:tplc="0409000F" w:tentative="1">
+      <w:start w:val="1"/>
+      <w:numFmt w:val="decimal"/>
+      <w:lvlText w:val="%4."/>
+      <w:lvlJc w:val="left"/>
+      <w:pPr>
+        <w:ind w:left="2880" w:hanging="360"/>
+      </w:pPr>
+    </w:lvl>
+    <w:lvl w:ilvl="4" w:tplc="04090019" w:tentative="1">
+      <w:start w:val="1"/>
+      <w:numFmt w:val="lowerLetter"/>
+      <w:lvlText w:val="%5."/>
+      <w:lvlJc w:val="left"/>
+      <w:pPr>
+        <w:ind w:left="3600" w:hanging="360"/>
+      </w:pPr>
+    </w:lvl>
+    <w:lvl w:ilvl="5" w:tplc="0409001B" w:tentative="1">
+      <w:start w:val="1"/>
+      <w:numFmt w:val="lowerRoman"/>
+      <w:lvlText w:val="%6."/>
+      <w:lvlJc w:val="right"/>
+      <w:pPr>
+        <w:ind w:left="4320" w:hanging="180"/>
+      </w:pPr>
+    </w:lvl>
+    <w:lvl w:ilvl="6" w:tplc="0409000F" w:tentative="1">
+      <w:start w:val="1"/>
+      <w:numFmt w:val="decimal"/>
+      <w:lvlText w:val="%7."/>
+      <w:lvlJc w:val="left"/>
+      <w:pPr>
+        <w:ind w:left="5040" w:hanging="360"/>
+      </w:pPr>
+    </w:lvl>
+    <w:lvl w:ilvl="7" w:tplc="04090019" w:tentative="1">
+      <w:start w:val="1"/>
+      <w:numFmt w:val="lowerLetter"/>
+      <w:lvlText w:val="%8."/>
+      <w:lvlJc w:val="left"/>
+      <w:pPr>
+        <w:ind w:left="5760" w:hanging="360"/>
+      </w:pPr>
+    </w:lvl>
+    <w:lvl w:ilvl="8" w:tplc="0409001B" w:tentative="1">
+      <w:start w:val="1"/>
+      <w:numFmt w:val="lowerRoman"/>
+      <w:lvlText w:val="%9."/>
+      <w:lvlJc w:val="right"/>
+      <w:pPr>
+        <w:ind w:left="6480" w:hanging="180"/>
+      </w:pPr>
+    </w:lvl>
+  </w:abstractNum>
+  <w:abstractNum w:abstractNumId="17" w15:restartNumberingAfterBreak="0">
+    <w:nsid w:val="63D362F8"/>
+    <w:multiLevelType w:val="hybridMultilevel"/>
+    <w:tmpl w:val="84CC13AC"/>
+    <w:lvl w:ilvl="0" w:tplc="A330E526">
+      <w:start w:val="1"/>
+      <w:numFmt w:val="decimal"/>
+      <w:lvlText w:val="%1."/>
+      <w:lvlJc w:val="left"/>
+      <w:pPr>
+        <w:ind w:left="502" w:hanging="360"/>
+      </w:pPr>
+      <w:rPr>
+        <w:rFonts w:hint="default"/>
+      </w:rPr>
+    </w:lvl>
+    <w:lvl w:ilvl="1" w:tplc="04090019" w:tentative="1">
+      <w:start w:val="1"/>
+      <w:numFmt w:val="lowerLetter"/>
+      <w:lvlText w:val="%2."/>
+      <w:lvlJc w:val="left"/>
+      <w:pPr>
+        <w:ind w:left="1222" w:hanging="360"/>
+      </w:pPr>
+    </w:lvl>
+    <w:lvl w:ilvl="2" w:tplc="0409001B" w:tentative="1">
+      <w:start w:val="1"/>
+      <w:numFmt w:val="lowerRoman"/>
+      <w:lvlText w:val="%3."/>
+      <w:lvlJc w:val="right"/>
+      <w:pPr>
+        <w:ind w:left="1942" w:hanging="180"/>
+      </w:pPr>
+    </w:lvl>
+    <w:lvl w:ilvl="3" w:tplc="0409000F" w:tentative="1">
+      <w:start w:val="1"/>
+      <w:numFmt w:val="decimal"/>
+      <w:lvlText w:val="%4."/>
+      <w:lvlJc w:val="left"/>
+      <w:pPr>
+        <w:ind w:left="2662" w:hanging="360"/>
+      </w:pPr>
+    </w:lvl>
+    <w:lvl w:ilvl="4" w:tplc="04090019" w:tentative="1">
+      <w:start w:val="1"/>
+      <w:numFmt w:val="lowerLetter"/>
+      <w:lvlText w:val="%5."/>
+      <w:lvlJc w:val="left"/>
+      <w:pPr>
+        <w:ind w:left="3382" w:hanging="360"/>
+      </w:pPr>
+    </w:lvl>
+    <w:lvl w:ilvl="5" w:tplc="0409001B" w:tentative="1">
+      <w:start w:val="1"/>
+      <w:numFmt w:val="lowerRoman"/>
+      <w:lvlText w:val="%6."/>
+      <w:lvlJc w:val="right"/>
+      <w:pPr>
+        <w:ind w:left="4102" w:hanging="180"/>
+      </w:pPr>
+    </w:lvl>
+    <w:lvl w:ilvl="6" w:tplc="0409000F" w:tentative="1">
+      <w:start w:val="1"/>
+      <w:numFmt w:val="decimal"/>
+      <w:lvlText w:val="%7."/>
+      <w:lvlJc w:val="left"/>
+      <w:pPr>
+        <w:ind w:left="4822" w:hanging="360"/>
+      </w:pPr>
+    </w:lvl>
+    <w:lvl w:ilvl="7" w:tplc="04090019" w:tentative="1">
+      <w:start w:val="1"/>
+      <w:numFmt w:val="lowerLetter"/>
+      <w:lvlText w:val="%8."/>
+      <w:lvlJc w:val="left"/>
+      <w:pPr>
+        <w:ind w:left="5542" w:hanging="360"/>
+      </w:pPr>
+    </w:lvl>
+    <w:lvl w:ilvl="8" w:tplc="0409001B" w:tentative="1">
+      <w:start w:val="1"/>
+      <w:numFmt w:val="lowerRoman"/>
+      <w:lvlText w:val="%9."/>
+      <w:lvlJc w:val="right"/>
+      <w:pPr>
+        <w:ind w:left="6262" w:hanging="180"/>
+      </w:pPr>
+    </w:lvl>
+  </w:abstractNum>
+  <w:abstractNum w:abstractNumId="18" w15:restartNumberingAfterBreak="0">
     <w:nsid w:val="63E22954"/>
     <w:multiLevelType w:val="hybridMultilevel"/>
     <w:tmpl w:val="9E582DCE"/>
@@ -26637,7 +28618,7 @@
       </w:rPr>
     </w:lvl>
   </w:abstractNum>
-  <w:abstractNum w:abstractNumId="16" w15:restartNumberingAfterBreak="0">
+  <w:abstractNum w:abstractNumId="19" w15:restartNumberingAfterBreak="0">
     <w:nsid w:val="64641514"/>
     <w:multiLevelType w:val="hybridMultilevel"/>
     <w:tmpl w:val="537C24E8"/>
@@ -26750,7 +28731,7 @@
       </w:rPr>
     </w:lvl>
   </w:abstractNum>
-  <w:abstractNum w:abstractNumId="17" w15:restartNumberingAfterBreak="0">
+  <w:abstractNum w:abstractNumId="20" w15:restartNumberingAfterBreak="0">
     <w:nsid w:val="6F1D7D95"/>
     <w:multiLevelType w:val="hybridMultilevel"/>
     <w:tmpl w:val="FC9EFE26"/>
@@ -26836,7 +28817,7 @@
       </w:pPr>
     </w:lvl>
   </w:abstractNum>
-  <w:abstractNum w:abstractNumId="18" w15:restartNumberingAfterBreak="0">
+  <w:abstractNum w:abstractNumId="21" w15:restartNumberingAfterBreak="0">
     <w:nsid w:val="72A3383A"/>
     <w:multiLevelType w:val="hybridMultilevel"/>
     <w:tmpl w:val="3DEA8A34"/>
@@ -26925,11 +28906,100 @@
       </w:pPr>
     </w:lvl>
   </w:abstractNum>
+  <w:abstractNum w:abstractNumId="22" w15:restartNumberingAfterBreak="0">
+    <w:nsid w:val="7B8E4718"/>
+    <w:multiLevelType w:val="hybridMultilevel"/>
+    <w:tmpl w:val="23F84B2A"/>
+    <w:lvl w:ilvl="0" w:tplc="0409000F">
+      <w:start w:val="1"/>
+      <w:numFmt w:val="decimal"/>
+      <w:lvlText w:val="%1."/>
+      <w:lvlJc w:val="left"/>
+      <w:pPr>
+        <w:ind w:left="502" w:hanging="360"/>
+      </w:pPr>
+      <w:rPr>
+        <w:rFonts w:hint="default"/>
+      </w:rPr>
+    </w:lvl>
+    <w:lvl w:ilvl="1" w:tplc="04090019" w:tentative="1">
+      <w:start w:val="1"/>
+      <w:numFmt w:val="lowerLetter"/>
+      <w:lvlText w:val="%2."/>
+      <w:lvlJc w:val="left"/>
+      <w:pPr>
+        <w:ind w:left="1222" w:hanging="360"/>
+      </w:pPr>
+    </w:lvl>
+    <w:lvl w:ilvl="2" w:tplc="0409001B" w:tentative="1">
+      <w:start w:val="1"/>
+      <w:numFmt w:val="lowerRoman"/>
+      <w:lvlText w:val="%3."/>
+      <w:lvlJc w:val="right"/>
+      <w:pPr>
+        <w:ind w:left="1942" w:hanging="180"/>
+      </w:pPr>
+    </w:lvl>
+    <w:lvl w:ilvl="3" w:tplc="0409000F" w:tentative="1">
+      <w:start w:val="1"/>
+      <w:numFmt w:val="decimal"/>
+      <w:lvlText w:val="%4."/>
+      <w:lvlJc w:val="left"/>
+      <w:pPr>
+        <w:ind w:left="2662" w:hanging="360"/>
+      </w:pPr>
+    </w:lvl>
+    <w:lvl w:ilvl="4" w:tplc="04090019" w:tentative="1">
+      <w:start w:val="1"/>
+      <w:numFmt w:val="lowerLetter"/>
+      <w:lvlText w:val="%5."/>
+      <w:lvlJc w:val="left"/>
+      <w:pPr>
+        <w:ind w:left="3382" w:hanging="360"/>
+      </w:pPr>
+    </w:lvl>
+    <w:lvl w:ilvl="5" w:tplc="0409001B" w:tentative="1">
+      <w:start w:val="1"/>
+      <w:numFmt w:val="lowerRoman"/>
+      <w:lvlText w:val="%6."/>
+      <w:lvlJc w:val="right"/>
+      <w:pPr>
+        <w:ind w:left="4102" w:hanging="180"/>
+      </w:pPr>
+    </w:lvl>
+    <w:lvl w:ilvl="6" w:tplc="0409000F" w:tentative="1">
+      <w:start w:val="1"/>
+      <w:numFmt w:val="decimal"/>
+      <w:lvlText w:val="%7."/>
+      <w:lvlJc w:val="left"/>
+      <w:pPr>
+        <w:ind w:left="4822" w:hanging="360"/>
+      </w:pPr>
+    </w:lvl>
+    <w:lvl w:ilvl="7" w:tplc="04090019" w:tentative="1">
+      <w:start w:val="1"/>
+      <w:numFmt w:val="lowerLetter"/>
+      <w:lvlText w:val="%8."/>
+      <w:lvlJc w:val="left"/>
+      <w:pPr>
+        <w:ind w:left="5542" w:hanging="360"/>
+      </w:pPr>
+    </w:lvl>
+    <w:lvl w:ilvl="8" w:tplc="0409001B" w:tentative="1">
+      <w:start w:val="1"/>
+      <w:numFmt w:val="lowerRoman"/>
+      <w:lvlText w:val="%9."/>
+      <w:lvlJc w:val="right"/>
+      <w:pPr>
+        <w:ind w:left="6262" w:hanging="180"/>
+      </w:pPr>
+    </w:lvl>
+  </w:abstractNum>
   <w:num w:numId="1">
     <w:abstractNumId w:val="8"/>
   </w:num>
   <w:num w:numId="2">
-    <w:abstractNumId w:val="17"/>
+    <w:abstractNumId w:val="20"/>
   </w:num>
   <w:num w:numId="3">
     <w:abstractNumId w:val="2"/>
@@ -26941,13 +29011,13 @@
     <w:abstractNumId w:val="6"/>
   </w:num>
   <w:num w:numId="6">
-    <w:abstractNumId w:val="15"/>
+    <w:abstractNumId w:val="18"/>
   </w:num>
   <w:num w:numId="7">
-    <w:abstractNumId w:val="16"/>
+    <w:abstractNumId w:val="19"/>
   </w:num>
   <w:num w:numId="8">
-    <w:abstractNumId w:val="18"/>
+    <w:abstractNumId w:val="21"/>
   </w:num>
   <w:num w:numId="9">
     <w:abstractNumId w:val="11"/>
@@ -26984,6 +29054,18 @@
   </w:num>
   <w:num w:numId="20">
     <w:abstractNumId w:val="10"/>
+  </w:num>
+  <w:num w:numId="21">
+    <w:abstractNumId w:val="16"/>
+  </w:num>
+  <w:num w:numId="22">
+    <w:abstractNumId w:val="17"/>
+  </w:num>
+  <w:num w:numId="23">
+    <w:abstractNumId w:val="15"/>
+  </w:num>
+  <w:num w:numId="24">
+    <w:abstractNumId w:val="22"/>
   </w:num>
   <w:numIdMacAtCleanup w:val="18"/>
 </w:numbering>
@@ -27492,6 +29574,7 @@
   <w:style w:type="character" w:default="1" w:styleId="a0">
     <w:name w:val="Default Paragraph Font"/>
     <w:uiPriority w:val="1"/>
+    <w:semiHidden/>
     <w:unhideWhenUsed/>
   </w:style>
   <w:style w:type="table" w:default="1" w:styleId="a1">

</xml_diff>